<commit_message>
fixed typoes and added incentivize in cspell.json
</commit_message>
<xml_diff>
--- a/assets/files/standard-devops-team-definition.docx
+++ b/assets/files/standard-devops-team-definition.docx
@@ -1,6 +1,6 @@
 
 <file path=word/document.xml><?xml version="1.0" encoding="utf-8"?>
-<w:document xmlns:wpc="http://schemas.microsoft.com/office/word/2010/wordprocessingCanvas" xmlns:cx="http://schemas.microsoft.com/office/drawing/2014/chartex" xmlns:cx1="http://schemas.microsoft.com/office/drawing/2015/9/8/chartex" xmlns:cx2="http://schemas.microsoft.com/office/drawing/2015/10/21/chartex" xmlns:cx3="http://schemas.microsoft.com/office/drawing/2016/5/9/chartex" xmlns:cx4="http://schemas.microsoft.com/office/drawing/2016/5/10/chartex" xmlns:cx5="http://schemas.microsoft.com/office/drawing/2016/5/11/chartex" xmlns:cx6="http://schemas.microsoft.com/office/drawing/2016/5/12/chartex" xmlns:cx7="http://schemas.microsoft.com/office/drawing/2016/5/13/chartex" xmlns:cx8="http://schemas.microsoft.com/office/drawing/2016/5/14/chartex" xmlns:mc="http://schemas.openxmlformats.org/markup-compatibility/2006" xmlns:aink="http://schemas.microsoft.com/office/drawing/2016/ink" xmlns:am3d="http://schemas.microsoft.com/office/drawing/2017/model3d" xmlns:o="urn:schemas-microsoft-com:office:office" xmlns:r="http://schemas.openxmlformats.org/officeDocument/2006/relationships" xmlns:m="http://schemas.openxmlformats.org/officeDocument/2006/math" xmlns:v="urn:schemas-microsoft-com:vml" xmlns:wp14="http://schemas.microsoft.com/office/word/2010/wordprocessingDrawing" xmlns:wp="http://schemas.openxmlformats.org/drawingml/2006/wordprocessingDrawing" xmlns:w10="urn:schemas-microsoft-com:office:word" xmlns:w="http://schemas.openxmlformats.org/wordprocessingml/2006/main" xmlns:w14="http://schemas.microsoft.com/office/word/2010/wordml" xmlns:w15="http://schemas.microsoft.com/office/word/2012/wordml" xmlns:w16cex="http://schemas.microsoft.com/office/word/2018/wordml/cex" xmlns:w16cid="http://schemas.microsoft.com/office/word/2016/wordml/cid" xmlns:w16="http://schemas.microsoft.com/office/word/2018/wordml" xmlns:w16se="http://schemas.microsoft.com/office/word/2015/wordml/symex" xmlns:wpg="http://schemas.microsoft.com/office/word/2010/wordprocessingGroup" xmlns:wpi="http://schemas.microsoft.com/office/word/2010/wordprocessingInk" xmlns:wne="http://schemas.microsoft.com/office/word/2006/wordml" xmlns:wps="http://schemas.microsoft.com/office/word/2010/wordprocessingShape" mc:Ignorable="w14 w15 w16se w16cid w16 w16cex wp14">
+<w:document xmlns:wpc="http://schemas.microsoft.com/office/word/2010/wordprocessingCanvas" xmlns:cx="http://schemas.microsoft.com/office/drawing/2014/chartex" xmlns:cx1="http://schemas.microsoft.com/office/drawing/2015/9/8/chartex" xmlns:cx2="http://schemas.microsoft.com/office/drawing/2015/10/21/chartex" xmlns:cx3="http://schemas.microsoft.com/office/drawing/2016/5/9/chartex" xmlns:cx4="http://schemas.microsoft.com/office/drawing/2016/5/10/chartex" xmlns:cx5="http://schemas.microsoft.com/office/drawing/2016/5/11/chartex" xmlns:cx6="http://schemas.microsoft.com/office/drawing/2016/5/12/chartex" xmlns:cx7="http://schemas.microsoft.com/office/drawing/2016/5/13/chartex" xmlns:cx8="http://schemas.microsoft.com/office/drawing/2016/5/14/chartex" xmlns:mc="http://schemas.openxmlformats.org/markup-compatibility/2006" xmlns:aink="http://schemas.microsoft.com/office/drawing/2016/ink" xmlns:am3d="http://schemas.microsoft.com/office/drawing/2017/model3d" xmlns:o="urn:schemas-microsoft-com:office:office" xmlns:r="http://schemas.openxmlformats.org/officeDocument/2006/relationships" xmlns:m="http://schemas.openxmlformats.org/officeDocument/2006/math" xmlns:v="urn:schemas-microsoft-com:vml" xmlns:wp14="http://schemas.microsoft.com/office/word/2010/wordprocessingDrawing" xmlns:wp="http://schemas.openxmlformats.org/drawingml/2006/wordprocessingDrawing" xmlns:w10="urn:schemas-microsoft-com:office:word" xmlns:w="http://schemas.openxmlformats.org/wordprocessingml/2006/main" xmlns:w14="http://schemas.microsoft.com/office/word/2010/wordml" xmlns:w15="http://schemas.microsoft.com/office/word/2012/wordml" xmlns:w16cex="http://schemas.microsoft.com/office/word/2018/wordml/cex" xmlns:w16cid="http://schemas.microsoft.com/office/word/2016/wordml/cid" xmlns:w16="http://schemas.microsoft.com/office/word/2018/wordml" xmlns:w16se="http://schemas.microsoft.com/office/word/2015/wordml/symex" xmlns:wpg="http://schemas.microsoft.com/office/word/2010/wordprocessingGroup" xmlns:wpi="http://schemas.microsoft.com/office/word/2010/wordprocessingInk" xmlns:wne="http://schemas.microsoft.com/office/word/2006/wordml" xmlns:wps="http://schemas.microsoft.com/office/word/2010/wordprocessingShape" xmlns:a="http://schemas.openxmlformats.org/drawingml/2006/main" xmlns:pic="http://schemas.openxmlformats.org/drawingml/2006/picture" xmlns:a14="http://schemas.microsoft.com/office/drawing/2010/main" mc:Ignorable="w14 w15 w16se w16cid w16 w16cex wp14">
   <w:body>
     <w:p>
       <w:pPr>
@@ -102,7 +102,7 @@
           </mc:Choice>
           <mc:Fallback>
             <w:pict>
-              <v:rect w14:anchorId="005F160B" id="Rectangle 1" o:spid="_x0000_s1026" style="position:absolute;left:0;text-align:left;margin-left:-20.65pt;margin-top:-54.65pt;width:512.65pt;height:24pt;z-index:251658240;visibility:visible;mso-wrap-style:square;mso-wrap-distance-left:9pt;mso-wrap-distance-top:0;mso-wrap-distance-right:9pt;mso-wrap-distance-bottom:0;mso-position-horizontal:absolute;mso-position-horizontal-relative:text;mso-position-vertical:absolute;mso-position-vertical-relative:text;v-text-anchor:middle" o:gfxdata="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" fillcolor="red" strokecolor="#1f4d78 [1604]" strokeweight="1pt">
+              <v:rect id="Rectangle 1" style="position:absolute;left:0;text-align:left;margin-left:-20.65pt;margin-top:-54.65pt;width:512.65pt;height:24pt;z-index:251658240;visibility:visible;mso-wrap-style:square;mso-wrap-distance-left:9pt;mso-wrap-distance-top:0;mso-wrap-distance-right:9pt;mso-wrap-distance-bottom:0;mso-position-horizontal:absolute;mso-position-horizontal-relative:text;mso-position-vertical:absolute;mso-position-vertical-relative:text;v-text-anchor:middle" o:spid="_x0000_s1026" fillcolor="red" strokecolor="#1f4d78 [1604]" strokeweight="1pt" w14:anchorId="005F160B" o:gfxdata="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">
                 <v:textbox>
                   <w:txbxContent>
                     <w:p>
@@ -140,7 +140,7 @@
       <w:r>
         <w:t xml:space="preserve">The authoritative source of this document is </w:t>
       </w:r>
-      <w:hyperlink r:id="rId11" w:history="1">
+      <w:hyperlink w:history="1" r:id="rId11">
         <w:r>
           <w:rPr>
             <w:rStyle w:val="Hyperlink"/>
@@ -175,7 +175,7 @@
       <w:r>
         <w:fldChar w:fldCharType="separate"/>
       </w:r>
-      <w:hyperlink w:anchor="_Toc43108475" w:history="1">
+      <w:hyperlink w:history="1" w:anchor="_Toc43108475">
         <w:r>
           <w:rPr>
             <w:rStyle w:val="Hyperlink"/>
@@ -261,7 +261,7 @@
           <w:lang w:eastAsia="en-CA"/>
         </w:rPr>
       </w:pPr>
-      <w:hyperlink w:anchor="_Toc43108476" w:history="1">
+      <w:hyperlink w:history="1" w:anchor="_Toc43108476">
         <w:r>
           <w:rPr>
             <w:rStyle w:val="Hyperlink"/>
@@ -347,7 +347,7 @@
           <w:lang w:eastAsia="en-CA"/>
         </w:rPr>
       </w:pPr>
-      <w:hyperlink w:anchor="_Toc43108477" w:history="1">
+      <w:hyperlink w:history="1" w:anchor="_Toc43108477">
         <w:r>
           <w:rPr>
             <w:rStyle w:val="Hyperlink"/>
@@ -433,7 +433,7 @@
           <w:lang w:eastAsia="en-CA"/>
         </w:rPr>
       </w:pPr>
-      <w:hyperlink w:anchor="_Toc43108478" w:history="1">
+      <w:hyperlink w:history="1" w:anchor="_Toc43108478">
         <w:r>
           <w:rPr>
             <w:rStyle w:val="Hyperlink"/>
@@ -519,7 +519,7 @@
           <w:lang w:eastAsia="en-CA"/>
         </w:rPr>
       </w:pPr>
-      <w:hyperlink w:anchor="_Toc43108479" w:history="1">
+      <w:hyperlink w:history="1" w:anchor="_Toc43108479">
         <w:r>
           <w:rPr>
             <w:rStyle w:val="Hyperlink"/>
@@ -605,7 +605,7 @@
           <w:lang w:eastAsia="en-CA"/>
         </w:rPr>
       </w:pPr>
-      <w:hyperlink w:anchor="_Toc43108480" w:history="1">
+      <w:hyperlink w:history="1" w:anchor="_Toc43108480">
         <w:r>
           <w:rPr>
             <w:rStyle w:val="Hyperlink"/>
@@ -691,7 +691,7 @@
           <w:lang w:eastAsia="en-CA"/>
         </w:rPr>
       </w:pPr>
-      <w:hyperlink w:anchor="_Toc43108481" w:history="1">
+      <w:hyperlink w:history="1" w:anchor="_Toc43108481">
         <w:r>
           <w:rPr>
             <w:rStyle w:val="Hyperlink"/>
@@ -777,7 +777,7 @@
           <w:lang w:eastAsia="en-CA"/>
         </w:rPr>
       </w:pPr>
-      <w:hyperlink w:anchor="_Toc43108482" w:history="1">
+      <w:hyperlink w:history="1" w:anchor="_Toc43108482">
         <w:r>
           <w:rPr>
             <w:rStyle w:val="Hyperlink"/>
@@ -863,7 +863,7 @@
           <w:lang w:eastAsia="en-CA"/>
         </w:rPr>
       </w:pPr>
-      <w:hyperlink w:anchor="_Toc43108483" w:history="1">
+      <w:hyperlink w:history="1" w:anchor="_Toc43108483">
         <w:r>
           <w:rPr>
             <w:rStyle w:val="Hyperlink"/>
@@ -949,7 +949,7 @@
           <w:lang w:eastAsia="en-CA"/>
         </w:rPr>
       </w:pPr>
-      <w:hyperlink w:anchor="_Toc43108484" w:history="1">
+      <w:hyperlink w:history="1" w:anchor="_Toc43108484">
         <w:r>
           <w:rPr>
             <w:rStyle w:val="Hyperlink"/>
@@ -1035,7 +1035,7 @@
           <w:lang w:eastAsia="en-CA"/>
         </w:rPr>
       </w:pPr>
-      <w:hyperlink w:anchor="_Toc43108485" w:history="1">
+      <w:hyperlink w:history="1" w:anchor="_Toc43108485">
         <w:r>
           <w:rPr>
             <w:rStyle w:val="Hyperlink"/>
@@ -1121,7 +1121,7 @@
           <w:lang w:eastAsia="en-CA"/>
         </w:rPr>
       </w:pPr>
-      <w:hyperlink w:anchor="_Toc43108486" w:history="1">
+      <w:hyperlink w:history="1" w:anchor="_Toc43108486">
         <w:r>
           <w:rPr>
             <w:rStyle w:val="Hyperlink"/>
@@ -1207,7 +1207,7 @@
           <w:lang w:eastAsia="en-CA"/>
         </w:rPr>
       </w:pPr>
-      <w:hyperlink w:anchor="_Toc43108487" w:history="1">
+      <w:hyperlink w:history="1" w:anchor="_Toc43108487">
         <w:r>
           <w:rPr>
             <w:rStyle w:val="Hyperlink"/>
@@ -1289,7 +1289,7 @@
       <w:pPr>
         <w:pStyle w:val="Heading1"/>
       </w:pPr>
-      <w:bookmarkStart w:id="0" w:name="_Toc43108475"/>
+      <w:bookmarkStart w:name="_Toc43108475" w:id="0"/>
       <w:r>
         <w:t>Document Purpose</w:t>
       </w:r>
@@ -1322,7 +1322,7 @@
       <w:r>
         <w:t xml:space="preserve">Because the </w:t>
       </w:r>
-      <w:hyperlink r:id="rId12" w:history="1">
+      <w:hyperlink w:history="1" r:id="rId12">
         <w:r>
           <w:rPr>
             <w:rStyle w:val="Hyperlink"/>
@@ -1338,7 +1338,7 @@
       <w:pPr>
         <w:pStyle w:val="Heading1"/>
       </w:pPr>
-      <w:bookmarkStart w:id="1" w:name="_Toc43108476"/>
+      <w:bookmarkStart w:name="_Toc43108476" w:id="1"/>
       <w:r>
         <w:t>Definition</w:t>
       </w:r>
@@ -1348,7 +1348,7 @@
       <w:pPr>
         <w:pStyle w:val="Heading2"/>
       </w:pPr>
-      <w:bookmarkStart w:id="2" w:name="_Toc43108477"/>
+      <w:bookmarkStart w:name="_Toc43108477" w:id="2"/>
       <w:r>
         <w:t>Description</w:t>
       </w:r>
@@ -1358,7 +1358,7 @@
       <w:r>
         <w:t xml:space="preserve">A </w:t>
       </w:r>
-      <w:hyperlink r:id="rId13" w:history="1">
+      <w:hyperlink w:history="1" r:id="rId13">
         <w:r>
           <w:rPr>
             <w:rStyle w:val="Hyperlink"/>
@@ -1447,7 +1447,7 @@
       <w:pPr>
         <w:pStyle w:val="Heading2"/>
       </w:pPr>
-      <w:bookmarkStart w:id="4" w:name="_Toc43108478"/>
+      <w:bookmarkStart w:name="_Toc43108478" w:id="4"/>
       <w:commentRangeStart w:id="5"/>
       <w:commentRangeStart w:id="6"/>
       <w:r>
@@ -1461,7 +1461,7 @@
       <w:r>
         <w:rPr>
           <w:rStyle w:val="CommentReference"/>
-          <w:rFonts w:asciiTheme="minorHAnsi" w:eastAsiaTheme="minorHAnsi" w:hAnsiTheme="minorHAnsi" w:cstheme="minorBidi"/>
+          <w:rFonts w:asciiTheme="minorHAnsi" w:hAnsiTheme="minorHAnsi" w:eastAsiaTheme="minorHAnsi" w:cstheme="minorBidi"/>
           <w:color w:val="auto"/>
         </w:rPr>
         <w:commentReference w:id="6"/>
@@ -1595,7 +1595,7 @@
           <w:numId w:val="6"/>
         </w:numPr>
       </w:pPr>
-      <w:hyperlink r:id="rId18" w:history="1">
+      <w:hyperlink w:history="1" r:id="rId18">
         <w:commentRangeStart w:id="8"/>
         <w:r>
           <w:rPr>
@@ -1755,7 +1755,7 @@
       <w:pPr>
         <w:pStyle w:val="Heading2"/>
       </w:pPr>
-      <w:bookmarkStart w:id="9" w:name="_Toc43108479"/>
+      <w:bookmarkStart w:name="_Toc43108479" w:id="9"/>
       <w:commentRangeStart w:id="10"/>
       <w:r>
         <w:t>Responsibilities</w:t>
@@ -2155,7 +2155,7 @@
       <w:pPr>
         <w:pStyle w:val="Heading1"/>
       </w:pPr>
-      <w:bookmarkStart w:id="15" w:name="_Toc43108480"/>
+      <w:bookmarkStart w:name="_Toc43108480" w:id="15"/>
       <w:commentRangeStart w:id="16"/>
       <w:commentRangeStart w:id="17"/>
       <w:commentRangeStart w:id="18"/>
@@ -2174,7 +2174,7 @@
       <w:r>
         <w:rPr>
           <w:rStyle w:val="CommentReference"/>
-          <w:rFonts w:asciiTheme="minorHAnsi" w:eastAsiaTheme="minorHAnsi" w:hAnsiTheme="minorHAnsi" w:cstheme="minorBidi"/>
+          <w:rFonts w:asciiTheme="minorHAnsi" w:hAnsiTheme="minorHAnsi" w:eastAsiaTheme="minorHAnsi" w:cstheme="minorBidi"/>
           <w:color w:val="auto"/>
         </w:rPr>
         <w:commentReference w:id="18"/>
@@ -2242,7 +2242,7 @@
       <w:r>
         <w:t xml:space="preserve">It uses </w:t>
       </w:r>
-      <w:hyperlink r:id="rId20" w:history="1">
+      <w:hyperlink w:history="1" r:id="rId20">
         <w:r>
           <w:rPr>
             <w:rStyle w:val="Hyperlink"/>
@@ -2340,7 +2340,7 @@
       <w:r>
         <w:t xml:space="preserve">uses </w:t>
       </w:r>
-      <w:hyperlink r:id="rId22" w:history="1">
+      <w:hyperlink w:history="1" r:id="rId22">
         <w:r>
           <w:rPr>
             <w:rStyle w:val="Hyperlink"/>
@@ -2397,7 +2397,7 @@
       <w:pPr>
         <w:pStyle w:val="Heading1"/>
       </w:pPr>
-      <w:bookmarkStart w:id="21" w:name="_Toc43108481"/>
+      <w:bookmarkStart w:name="_Toc43108481" w:id="21"/>
       <w:r>
         <w:t>Meritocracy</w:t>
       </w:r>
@@ -2425,7 +2425,7 @@
       <w:r>
         <w:t xml:space="preserve">This section is based on </w:t>
       </w:r>
-      <w:hyperlink r:id="rId24" w:history="1">
+      <w:hyperlink w:history="1" r:id="rId24">
         <w:r>
           <w:rPr>
             <w:rStyle w:val="Hyperlink"/>
@@ -2436,7 +2436,7 @@
       <w:r>
         <w:t xml:space="preserve">, in particular their </w:t>
       </w:r>
-      <w:hyperlink r:id="rId25" w:history="1">
+      <w:hyperlink w:history="1" r:id="rId25">
         <w:r>
           <w:t xml:space="preserve">Open Decision Maturity </w:t>
         </w:r>
@@ -2630,7 +2630,7 @@
       <w:pPr>
         <w:pStyle w:val="Heading1"/>
       </w:pPr>
-      <w:bookmarkStart w:id="22" w:name="_Toc43108482"/>
+      <w:bookmarkStart w:name="_Toc43108482" w:id="22"/>
       <w:r>
         <w:t>Types of teams</w:t>
       </w:r>
@@ -2666,7 +2666,7 @@
       <w:pPr>
         <w:pStyle w:val="Heading2"/>
       </w:pPr>
-      <w:bookmarkStart w:id="23" w:name="_Toc43108483"/>
+      <w:bookmarkStart w:name="_Toc43108483" w:id="23"/>
       <w:r>
         <w:t>Stream aligned</w:t>
       </w:r>
@@ -2787,11 +2787,22 @@
           <w:ilvl w:val="0"/>
           <w:numId w:val="15"/>
         </w:numPr>
-      </w:pPr>
-      <w:r>
-        <w:t>Taken from CIO Suite list of Competencies</w:t>
-      </w:r>
-      <w:r>
+        <w:rPr/>
+      </w:pPr>
+      <w:r>
+        <w:rPr/>
+        <w:t xml:space="preserve">Taken from </w:t>
+      </w:r>
+      <w:hyperlink r:id="R7acd0db62d5b4f56">
+        <w:r>
+          <w:rPr>
+            <w:rStyle w:val="Hyperlink"/>
+          </w:rPr>
+          <w:t>CIO Suite list of Competencies</w:t>
+        </w:r>
+      </w:hyperlink>
+      <w:r>
+        <w:rPr/>
         <w:t xml:space="preserve"> and expected level</w:t>
       </w:r>
     </w:p>
@@ -2799,7 +2810,7 @@
       <w:pPr>
         <w:pStyle w:val="Heading2"/>
       </w:pPr>
-      <w:bookmarkStart w:id="24" w:name="_Toc43108484"/>
+      <w:bookmarkStart w:name="_Toc43108484" w:id="24"/>
       <w:r>
         <w:t>Platform</w:t>
       </w:r>
@@ -2923,14 +2934,27 @@
     </w:p>
     <w:p>
       <w:r>
-        <w:t>Taken from CIO Suite list of Competencies and expected level</w:t>
+        <w:rPr/>
+        <w:t xml:space="preserve">Taken from </w:t>
+      </w:r>
+      <w:hyperlink r:id="R98cb869fcab44e9e">
+        <w:r>
+          <w:rPr>
+            <w:rStyle w:val="Hyperlink"/>
+          </w:rPr>
+          <w:t>CIO Suite list of Competencies</w:t>
+        </w:r>
+      </w:hyperlink>
+      <w:r>
+        <w:rPr/>
+        <w:t xml:space="preserve"> and expected level</w:t>
       </w:r>
     </w:p>
     <w:p>
       <w:pPr>
         <w:pStyle w:val="Heading2"/>
       </w:pPr>
-      <w:bookmarkStart w:id="25" w:name="_Toc43108485"/>
+      <w:bookmarkStart w:name="_Toc43108485" w:id="25"/>
       <w:r>
         <w:t>Enabling</w:t>
       </w:r>
@@ -3110,16 +3134,30 @@
           <w:ilvl w:val="0"/>
           <w:numId w:val="14"/>
         </w:numPr>
-      </w:pPr>
-      <w:r>
-        <w:t>Taken from CIO Suite list of Competencies and expected level</w:t>
+        <w:rPr/>
+      </w:pPr>
+      <w:r>
+        <w:rPr/>
+        <w:t xml:space="preserve">Taken from </w:t>
+      </w:r>
+      <w:hyperlink r:id="Ra6c6340e445e40f0">
+        <w:r>
+          <w:rPr>
+            <w:rStyle w:val="Hyperlink"/>
+          </w:rPr>
+          <w:t>CIO Suite list of Competencies</w:t>
+        </w:r>
+      </w:hyperlink>
+      <w:r>
+        <w:rPr/>
+        <w:t xml:space="preserve"> and expected level</w:t>
       </w:r>
     </w:p>
     <w:p>
       <w:pPr>
         <w:pStyle w:val="Heading2"/>
       </w:pPr>
-      <w:bookmarkStart w:id="26" w:name="_Toc43108486"/>
+      <w:bookmarkStart w:name="_Toc43108486" w:id="26"/>
       <w:r>
         <w:t>Complex sub-system</w:t>
       </w:r>
@@ -3190,17 +3228,30 @@
           <w:ilvl w:val="0"/>
           <w:numId w:val="14"/>
         </w:numPr>
-      </w:pPr>
-      <w:r>
-        <w:lastRenderedPageBreak/>
-        <w:t>Taken from CIO Suite list of Competencies and expected level</w:t>
+        <w:rPr/>
+      </w:pPr>
+      <w:r>
+        <w:rPr/>
+        <w:t xml:space="preserve">Taken from </w:t>
+      </w:r>
+      <w:hyperlink r:id="R2ac6d9a3acd64ce9">
+        <w:r>
+          <w:rPr>
+            <w:rStyle w:val="Hyperlink"/>
+          </w:rPr>
+          <w:t>CIO Suite list of Competencies</w:t>
+        </w:r>
+      </w:hyperlink>
+      <w:r>
+        <w:rPr/>
+        <w:t xml:space="preserve"> and expected level</w:t>
       </w:r>
     </w:p>
     <w:p>
       <w:pPr>
         <w:pStyle w:val="Appendix"/>
       </w:pPr>
-      <w:bookmarkStart w:id="27" w:name="_Toc43108487"/>
+      <w:bookmarkStart w:name="_Toc43108487" w:id="27"/>
       <w:r>
         <w:t>Definitions</w:t>
       </w:r>
@@ -3436,7 +3487,7 @@
       <w:footerReference w:type="default" r:id="rId30"/>
       <w:headerReference w:type="first" r:id="rId31"/>
       <w:footerReference w:type="first" r:id="rId32"/>
-      <w:pgSz w:w="12240" w:h="15840"/>
+      <w:pgSz w:w="12240" w:h="15840" w:orient="portrait"/>
       <w:pgMar w:top="1440" w:right="1440" w:bottom="1440" w:left="1440" w:header="708" w:footer="708" w:gutter="0"/>
       <w:cols w:space="708"/>
       <w:docGrid w:linePitch="360"/>
@@ -3447,7 +3498,7 @@
 
 <file path=word/comments.xml><?xml version="1.0" encoding="utf-8"?>
 <w:comments xmlns:wpc="http://schemas.microsoft.com/office/word/2010/wordprocessingCanvas" xmlns:cx="http://schemas.microsoft.com/office/drawing/2014/chartex" xmlns:cx1="http://schemas.microsoft.com/office/drawing/2015/9/8/chartex" xmlns:cx2="http://schemas.microsoft.com/office/drawing/2015/10/21/chartex" xmlns:cx3="http://schemas.microsoft.com/office/drawing/2016/5/9/chartex" xmlns:cx4="http://schemas.microsoft.com/office/drawing/2016/5/10/chartex" xmlns:cx5="http://schemas.microsoft.com/office/drawing/2016/5/11/chartex" xmlns:cx6="http://schemas.microsoft.com/office/drawing/2016/5/12/chartex" xmlns:cx7="http://schemas.microsoft.com/office/drawing/2016/5/13/chartex" xmlns:cx8="http://schemas.microsoft.com/office/drawing/2016/5/14/chartex" xmlns:mc="http://schemas.openxmlformats.org/markup-compatibility/2006" xmlns:aink="http://schemas.microsoft.com/office/drawing/2016/ink" xmlns:am3d="http://schemas.microsoft.com/office/drawing/2017/model3d" xmlns:o="urn:schemas-microsoft-com:office:office" xmlns:r="http://schemas.openxmlformats.org/officeDocument/2006/relationships" xmlns:m="http://schemas.openxmlformats.org/officeDocument/2006/math" xmlns:v="urn:schemas-microsoft-com:vml" xmlns:wp14="http://schemas.microsoft.com/office/word/2010/wordprocessingDrawing" xmlns:wp="http://schemas.openxmlformats.org/drawingml/2006/wordprocessingDrawing" xmlns:w10="urn:schemas-microsoft-com:office:word" xmlns:w="http://schemas.openxmlformats.org/wordprocessingml/2006/main" xmlns:w14="http://schemas.microsoft.com/office/word/2010/wordml" xmlns:w15="http://schemas.microsoft.com/office/word/2012/wordml" xmlns:w16cex="http://schemas.microsoft.com/office/word/2018/wordml/cex" xmlns:w16cid="http://schemas.microsoft.com/office/word/2016/wordml/cid" xmlns:w16="http://schemas.microsoft.com/office/word/2018/wordml" xmlns:w16se="http://schemas.microsoft.com/office/word/2015/wordml/symex" xmlns:wpg="http://schemas.microsoft.com/office/word/2010/wordprocessingGroup" xmlns:wpi="http://schemas.microsoft.com/office/word/2010/wordprocessingInk" xmlns:wne="http://schemas.microsoft.com/office/word/2006/wordml" xmlns:wps="http://schemas.microsoft.com/office/word/2010/wordprocessingShape" mc:Ignorable="w14 w15 w16se w16cid w16 w16cex wp14">
-  <w:comment w:id="3" w:author="Heroux, Patrick PH [NC]" w:date="2020-04-24T08:26:00Z" w:initials="H[">
+  <w:comment w:initials="H[" w:author="Heroux, Patrick PH [NC]" w:date="2020-04-24T08:26:00Z" w:id="3">
     <w:p>
       <w:r>
         <w:t>suggested rewording.... just to highlight that the skills required per team will differ based on the product (Authentication/Authorization module may rely more on Security skills, where API may be more related to data and protocols)</w:t>
@@ -3462,7 +3513,7 @@
       </w:r>
     </w:p>
   </w:comment>
-  <w:comment w:id="5" w:author="Heroux, Patrick PH [NC]" w:date="2020-04-24T08:32:00Z" w:initials="H[">
+  <w:comment w:initials="H[" w:author="Heroux, Patrick PH [NC]" w:date="2020-04-24T08:32:00Z" w:id="5">
     <w:p>
       <w:r>
         <w:t>we have some scrum specific roles here and i'm not sure we want to say that DevOps = SCRUM teams. I think we are too prescriptive here.</w:t>
@@ -3484,7 +3535,7 @@
       </w:r>
     </w:p>
   </w:comment>
-  <w:comment w:id="6" w:author="Rémy" w:date="2020-06-09T16:02:00Z" w:initials="RB">
+  <w:comment w:initials="RB" w:author="Rémy" w:date="2020-06-09T16:02:00Z" w:id="6">
     <w:p>
       <w:pPr>
         <w:pStyle w:val="CommentText"/>
@@ -3513,7 +3564,7 @@
       </w:r>
     </w:p>
   </w:comment>
-  <w:comment w:id="7" w:author="Rodo, Calvin CWJ [NC]" w:date="2020-04-23T10:31:00Z" w:initials="R[">
+  <w:comment w:initials="R[" w:author="Rodo, Calvin CWJ [NC]" w:date="2020-04-23T10:31:00Z" w:id="7">
     <w:p>
       <w:r>
         <w:t xml:space="preserve">We should mention that these roles are not necessarily a 1 to 1 mapping to employees on a team. </w:t>
@@ -3524,7 +3575,7 @@
     </w:p>
     <w:p/>
   </w:comment>
-  <w:comment w:id="8" w:author="Rodo, Calvin CWJ [NC]" w:date="2020-04-23T10:11:00Z" w:initials="R[">
+  <w:comment w:initials="R[" w:author="Rodo, Calvin CWJ [NC]" w:date="2020-04-23T10:11:00Z" w:id="8">
     <w:p>
       <w:r>
         <w:t>Would be nice to have some basic definitions or expectations of what these roles would do</w:t>
@@ -3535,7 +3586,7 @@
     </w:p>
     <w:p/>
   </w:comment>
-  <w:comment w:id="10" w:author="Heroux, Patrick PH [NC]" w:date="2020-04-24T08:39:00Z" w:initials="H[">
+  <w:comment w:initials="H[" w:author="Heroux, Patrick PH [NC]" w:date="2020-04-24T08:39:00Z" w:id="10">
     <w:p>
       <w:r>
         <w:t>to consider:</w:t>
@@ -3570,7 +3621,7 @@
       </w:r>
     </w:p>
   </w:comment>
-  <w:comment w:id="11" w:author="Sewchand, John J [NC]" w:date="2020-04-27T16:38:00Z" w:initials="S[">
+  <w:comment w:initials="S[" w:author="Sewchand, John J [NC]" w:date="2020-04-27T16:38:00Z" w:id="11">
     <w:p>
       <w:r>
         <w:t>"Operating" may be a broad term here as it could include some of the other items in this list (eg. Monitoring, configuring, securing).  Perhaps describing this as "Providing n-level support" in the context of IT Service Management?</w:t>
@@ -3580,7 +3631,7 @@
       </w:r>
     </w:p>
   </w:comment>
-  <w:comment w:id="12" w:author="Rodo, Calvin CWJ [NC]" w:date="2020-04-23T10:24:00Z" w:initials="R[">
+  <w:comment w:initials="R[" w:author="Rodo, Calvin CWJ [NC]" w:date="2020-04-23T10:24:00Z" w:id="12">
     <w:p>
       <w:r>
         <w:t>Product</w:t>
@@ -3591,7 +3642,7 @@
     </w:p>
     <w:p/>
   </w:comment>
-  <w:comment w:id="13" w:author="Rodo, Calvin CWJ [NC]" w:date="2020-04-23T10:23:00Z" w:initials="R[">
+  <w:comment w:initials="R[" w:author="Rodo, Calvin CWJ [NC]" w:date="2020-04-23T10:23:00Z" w:id="13">
     <w:p>
       <w:r>
         <w:t>Once again managing product change requests</w:t>
@@ -3601,7 +3652,7 @@
       </w:r>
     </w:p>
   </w:comment>
-  <w:comment w:id="14" w:author="Rodo, Calvin CWJ [NC]" w:date="2020-04-23T10:19:00Z" w:initials="R[">
+  <w:comment w:initials="R[" w:author="Rodo, Calvin CWJ [NC]" w:date="2020-04-23T10:19:00Z" w:id="14">
     <w:p>
       <w:r>
         <w:t xml:space="preserve">I think we should start using some of the terms defined in the SRE handbook for operationalizing stuff. </w:t>
@@ -3623,7 +3674,7 @@
       </w:r>
     </w:p>
   </w:comment>
-  <w:comment w:id="16" w:author="Heroux, Patrick PH [NC]" w:date="2020-04-24T08:40:00Z" w:initials="H[">
+  <w:comment w:initials="H[" w:author="Heroux, Patrick PH [NC]" w:date="2020-04-24T08:40:00Z" w:id="16">
     <w:p>
       <w:r>
         <w:t>Should we mention size of team is between 5 and 9?</w:t>
@@ -3633,7 +3684,7 @@
       </w:r>
     </w:p>
   </w:comment>
-  <w:comment w:id="17" w:author="Heroux, Patrick PH [NC]" w:date="2020-04-24T08:43:00Z" w:initials="H[">
+  <w:comment w:initials="H[" w:author="Heroux, Patrick PH [NC]" w:date="2020-04-24T08:43:00Z" w:id="17">
     <w:p>
       <w:r>
         <w:t>Not sure where it fits in the document but i like this quote "DevOps teams are fully responsible for the product that has been delivered to production, they built it and support it fully"  no handoffs to another team to operation and monitor, they are the first person that gets called when it goes wrong.</w:t>
@@ -3643,7 +3694,7 @@
       </w:r>
     </w:p>
   </w:comment>
-  <w:comment w:id="18" w:author="Rémy" w:date="2020-06-09T16:52:00Z" w:initials="RB">
+  <w:comment w:initials="RB" w:author="Rémy" w:date="2020-06-09T16:52:00Z" w:id="18">
     <w:p>
       <w:pPr>
         <w:pStyle w:val="CommentText"/>
@@ -3659,7 +3710,7 @@
       </w:r>
     </w:p>
   </w:comment>
-  <w:comment w:id="19" w:author="Rodo, Calvin CWJ [NC]" w:date="2020-04-23T10:24:00Z" w:initials="R[">
+  <w:comment w:initials="R[" w:author="Rodo, Calvin CWJ [NC]" w:date="2020-04-23T10:24:00Z" w:id="19">
     <w:p>
       <w:r>
         <w:t>I'm curious what is API Driven Testing Automation, this is not a thing I'm familiar with.</w:t>
@@ -3669,7 +3720,7 @@
       </w:r>
     </w:p>
   </w:comment>
-  <w:comment w:id="20" w:author="Rémy" w:date="2020-06-09T16:54:00Z" w:initials="RB">
+  <w:comment w:initials="RB" w:author="Rémy" w:date="2020-06-09T16:54:00Z" w:id="20">
     <w:p>
       <w:pPr>
         <w:pStyle w:val="CommentText"/>
@@ -3877,7 +3928,7 @@
           </v:handles>
           <o:lock v:ext="edit" text="t" shapetype="t"/>
         </v:shapetype>
-        <v:shape id="PowerPlusWaterMarkObject171760969" o:spid="_x0000_s2050" type="#_x0000_t136" style="position:absolute;margin-left:0;margin-top:0;width:412.4pt;height:247.4pt;rotation:315;z-index:-251658239;mso-position-horizontal:center;mso-position-horizontal-relative:margin;mso-position-vertical:center;mso-position-vertical-relative:margin" o:allowincell="f" fillcolor="silver" stroked="f">
+        <v:shape id="PowerPlusWaterMarkObject171760969" style="position:absolute;margin-left:0;margin-top:0;width:412.4pt;height:247.4pt;rotation:315;z-index:-251658239;mso-position-horizontal:center;mso-position-horizontal-relative:margin;mso-position-vertical:center;mso-position-vertical-relative:margin" o:spid="_x0000_s2050" o:allowincell="f" fillcolor="silver" stroked="f" type="#_x0000_t136">
           <v:fill opacity=".5"/>
           <v:textpath style="font-family:&quot;Calibri&quot;;font-size:1pt" string="Draft"/>
           <w10:wrap anchorx="margin" anchory="margin"/>
@@ -3923,7 +3974,7 @@
           </v:handles>
           <o:lock v:ext="edit" text="t" shapetype="t"/>
         </v:shapetype>
-        <v:shape id="PowerPlusWaterMarkObject171760970" o:spid="_x0000_s2051" type="#_x0000_t136" style="position:absolute;margin-left:0;margin-top:0;width:412.4pt;height:247.4pt;rotation:315;z-index:-251658238;mso-position-horizontal:center;mso-position-horizontal-relative:margin;mso-position-vertical:center;mso-position-vertical-relative:margin" o:allowincell="f" fillcolor="silver" stroked="f">
+        <v:shape id="PowerPlusWaterMarkObject171760970" style="position:absolute;margin-left:0;margin-top:0;width:412.4pt;height:247.4pt;rotation:315;z-index:-251658238;mso-position-horizontal:center;mso-position-horizontal-relative:margin;mso-position-vertical:center;mso-position-vertical-relative:margin" o:spid="_x0000_s2051" o:allowincell="f" fillcolor="silver" stroked="f" type="#_x0000_t136">
           <v:fill opacity=".5"/>
           <v:textpath style="font-family:&quot;Calibri&quot;;font-size:1pt" string="Draft"/>
           <w10:wrap anchorx="margin" anchory="margin"/>
@@ -3969,7 +4020,7 @@
           </v:handles>
           <o:lock v:ext="edit" text="t" shapetype="t"/>
         </v:shapetype>
-        <v:shape id="PowerPlusWaterMarkObject171760968" o:spid="_x0000_s2049" type="#_x0000_t136" style="position:absolute;margin-left:0;margin-top:0;width:412.4pt;height:247.4pt;rotation:315;z-index:-251658240;mso-position-horizontal:center;mso-position-horizontal-relative:margin;mso-position-vertical:center;mso-position-vertical-relative:margin" o:allowincell="f" fillcolor="silver" stroked="f">
+        <v:shape id="PowerPlusWaterMarkObject171760968" style="position:absolute;margin-left:0;margin-top:0;width:412.4pt;height:247.4pt;rotation:315;z-index:-251658240;mso-position-horizontal:center;mso-position-horizontal-relative:margin;mso-position-vertical:center;mso-position-vertical-relative:margin" o:spid="_x0000_s2049" o:allowincell="f" fillcolor="silver" stroked="f" type="#_x0000_t136">
           <v:fill opacity=".5"/>
           <v:textpath style="font-family:&quot;Calibri&quot;;font-size:1pt" string="Draft"/>
           <w10:wrap anchorx="margin" anchory="margin"/>
@@ -3995,7 +4046,7 @@
         <w:ind w:left="720" w:hanging="360"/>
       </w:pPr>
       <w:rPr>
-        <w:rFonts w:ascii="Symbol" w:hAnsi="Symbol" w:hint="default"/>
+        <w:rFonts w:hint="default" w:ascii="Symbol" w:hAnsi="Symbol"/>
       </w:rPr>
     </w:lvl>
     <w:lvl w:ilvl="1" w:tplc="10090003">
@@ -4007,7 +4058,7 @@
         <w:ind w:left="1440" w:hanging="360"/>
       </w:pPr>
       <w:rPr>
-        <w:rFonts w:ascii="Courier New" w:hAnsi="Courier New" w:cs="Courier New" w:hint="default"/>
+        <w:rFonts w:hint="default" w:ascii="Courier New" w:hAnsi="Courier New" w:cs="Courier New"/>
       </w:rPr>
     </w:lvl>
     <w:lvl w:ilvl="2" w:tplc="10090005">
@@ -4019,7 +4070,7 @@
         <w:ind w:left="2160" w:hanging="360"/>
       </w:pPr>
       <w:rPr>
-        <w:rFonts w:ascii="Wingdings" w:hAnsi="Wingdings" w:hint="default"/>
+        <w:rFonts w:hint="default" w:ascii="Wingdings" w:hAnsi="Wingdings"/>
       </w:rPr>
     </w:lvl>
     <w:lvl w:ilvl="3" w:tplc="10090001" w:tentative="1">
@@ -4031,7 +4082,7 @@
         <w:ind w:left="2880" w:hanging="360"/>
       </w:pPr>
       <w:rPr>
-        <w:rFonts w:ascii="Symbol" w:hAnsi="Symbol" w:hint="default"/>
+        <w:rFonts w:hint="default" w:ascii="Symbol" w:hAnsi="Symbol"/>
       </w:rPr>
     </w:lvl>
     <w:lvl w:ilvl="4" w:tplc="10090003" w:tentative="1">
@@ -4043,7 +4094,7 @@
         <w:ind w:left="3600" w:hanging="360"/>
       </w:pPr>
       <w:rPr>
-        <w:rFonts w:ascii="Courier New" w:hAnsi="Courier New" w:cs="Courier New" w:hint="default"/>
+        <w:rFonts w:hint="default" w:ascii="Courier New" w:hAnsi="Courier New" w:cs="Courier New"/>
       </w:rPr>
     </w:lvl>
     <w:lvl w:ilvl="5" w:tplc="10090005" w:tentative="1">
@@ -4055,7 +4106,7 @@
         <w:ind w:left="4320" w:hanging="360"/>
       </w:pPr>
       <w:rPr>
-        <w:rFonts w:ascii="Wingdings" w:hAnsi="Wingdings" w:hint="default"/>
+        <w:rFonts w:hint="default" w:ascii="Wingdings" w:hAnsi="Wingdings"/>
       </w:rPr>
     </w:lvl>
     <w:lvl w:ilvl="6" w:tplc="10090001" w:tentative="1">
@@ -4067,7 +4118,7 @@
         <w:ind w:left="5040" w:hanging="360"/>
       </w:pPr>
       <w:rPr>
-        <w:rFonts w:ascii="Symbol" w:hAnsi="Symbol" w:hint="default"/>
+        <w:rFonts w:hint="default" w:ascii="Symbol" w:hAnsi="Symbol"/>
       </w:rPr>
     </w:lvl>
     <w:lvl w:ilvl="7" w:tplc="10090003" w:tentative="1">
@@ -4079,7 +4130,7 @@
         <w:ind w:left="5760" w:hanging="360"/>
       </w:pPr>
       <w:rPr>
-        <w:rFonts w:ascii="Courier New" w:hAnsi="Courier New" w:cs="Courier New" w:hint="default"/>
+        <w:rFonts w:hint="default" w:ascii="Courier New" w:hAnsi="Courier New" w:cs="Courier New"/>
       </w:rPr>
     </w:lvl>
     <w:lvl w:ilvl="8" w:tplc="10090005" w:tentative="1">
@@ -4091,7 +4142,7 @@
         <w:ind w:left="6480" w:hanging="360"/>
       </w:pPr>
       <w:rPr>
-        <w:rFonts w:ascii="Wingdings" w:hAnsi="Wingdings" w:hint="default"/>
+        <w:rFonts w:hint="default" w:ascii="Wingdings" w:hAnsi="Wingdings"/>
       </w:rPr>
     </w:lvl>
   </w:abstractNum>
@@ -4108,7 +4159,7 @@
         <w:ind w:left="720" w:hanging="360"/>
       </w:pPr>
       <w:rPr>
-        <w:rFonts w:ascii="Symbol" w:hAnsi="Symbol" w:hint="default"/>
+        <w:rFonts w:hint="default" w:ascii="Symbol" w:hAnsi="Symbol"/>
       </w:rPr>
     </w:lvl>
     <w:lvl w:ilvl="1" w:tplc="D8A6D5E8">
@@ -4120,7 +4171,7 @@
         <w:ind w:left="1440" w:hanging="360"/>
       </w:pPr>
       <w:rPr>
-        <w:rFonts w:ascii="Courier New" w:hAnsi="Courier New" w:hint="default"/>
+        <w:rFonts w:hint="default" w:ascii="Courier New" w:hAnsi="Courier New"/>
       </w:rPr>
     </w:lvl>
     <w:lvl w:ilvl="2" w:tplc="CC962372">
@@ -4132,7 +4183,7 @@
         <w:ind w:left="2160" w:hanging="360"/>
       </w:pPr>
       <w:rPr>
-        <w:rFonts w:ascii="Wingdings" w:hAnsi="Wingdings" w:hint="default"/>
+        <w:rFonts w:hint="default" w:ascii="Wingdings" w:hAnsi="Wingdings"/>
       </w:rPr>
     </w:lvl>
     <w:lvl w:ilvl="3" w:tplc="27E4CF98">
@@ -4144,7 +4195,7 @@
         <w:ind w:left="2880" w:hanging="360"/>
       </w:pPr>
       <w:rPr>
-        <w:rFonts w:ascii="Symbol" w:hAnsi="Symbol" w:hint="default"/>
+        <w:rFonts w:hint="default" w:ascii="Symbol" w:hAnsi="Symbol"/>
       </w:rPr>
     </w:lvl>
     <w:lvl w:ilvl="4" w:tplc="A78ACF54">
@@ -4156,7 +4207,7 @@
         <w:ind w:left="3600" w:hanging="360"/>
       </w:pPr>
       <w:rPr>
-        <w:rFonts w:ascii="Courier New" w:hAnsi="Courier New" w:hint="default"/>
+        <w:rFonts w:hint="default" w:ascii="Courier New" w:hAnsi="Courier New"/>
       </w:rPr>
     </w:lvl>
     <w:lvl w:ilvl="5" w:tplc="416647B0">
@@ -4168,7 +4219,7 @@
         <w:ind w:left="4320" w:hanging="360"/>
       </w:pPr>
       <w:rPr>
-        <w:rFonts w:ascii="Wingdings" w:hAnsi="Wingdings" w:hint="default"/>
+        <w:rFonts w:hint="default" w:ascii="Wingdings" w:hAnsi="Wingdings"/>
       </w:rPr>
     </w:lvl>
     <w:lvl w:ilvl="6" w:tplc="A4641AF4">
@@ -4180,7 +4231,7 @@
         <w:ind w:left="5040" w:hanging="360"/>
       </w:pPr>
       <w:rPr>
-        <w:rFonts w:ascii="Symbol" w:hAnsi="Symbol" w:hint="default"/>
+        <w:rFonts w:hint="default" w:ascii="Symbol" w:hAnsi="Symbol"/>
       </w:rPr>
     </w:lvl>
     <w:lvl w:ilvl="7" w:tplc="74A42512">
@@ -4192,7 +4243,7 @@
         <w:ind w:left="5760" w:hanging="360"/>
       </w:pPr>
       <w:rPr>
-        <w:rFonts w:ascii="Courier New" w:hAnsi="Courier New" w:hint="default"/>
+        <w:rFonts w:hint="default" w:ascii="Courier New" w:hAnsi="Courier New"/>
       </w:rPr>
     </w:lvl>
     <w:lvl w:ilvl="8" w:tplc="95EA9DD2">
@@ -4204,7 +4255,7 @@
         <w:ind w:left="6480" w:hanging="360"/>
       </w:pPr>
       <w:rPr>
-        <w:rFonts w:ascii="Wingdings" w:hAnsi="Wingdings" w:hint="default"/>
+        <w:rFonts w:hint="default" w:ascii="Wingdings" w:hAnsi="Wingdings"/>
       </w:rPr>
     </w:lvl>
   </w:abstractNum>
@@ -4402,7 +4453,7 @@
         <w:ind w:left="720" w:hanging="360"/>
       </w:pPr>
       <w:rPr>
-        <w:rFonts w:ascii="Symbol" w:hAnsi="Symbol" w:hint="default"/>
+        <w:rFonts w:hint="default" w:ascii="Symbol" w:hAnsi="Symbol"/>
       </w:rPr>
     </w:lvl>
     <w:lvl w:ilvl="1" w:tplc="10090003" w:tentative="1">
@@ -4414,7 +4465,7 @@
         <w:ind w:left="1440" w:hanging="360"/>
       </w:pPr>
       <w:rPr>
-        <w:rFonts w:ascii="Courier New" w:hAnsi="Courier New" w:cs="Courier New" w:hint="default"/>
+        <w:rFonts w:hint="default" w:ascii="Courier New" w:hAnsi="Courier New" w:cs="Courier New"/>
       </w:rPr>
     </w:lvl>
     <w:lvl w:ilvl="2" w:tplc="10090005" w:tentative="1">
@@ -4426,7 +4477,7 @@
         <w:ind w:left="2160" w:hanging="360"/>
       </w:pPr>
       <w:rPr>
-        <w:rFonts w:ascii="Wingdings" w:hAnsi="Wingdings" w:hint="default"/>
+        <w:rFonts w:hint="default" w:ascii="Wingdings" w:hAnsi="Wingdings"/>
       </w:rPr>
     </w:lvl>
     <w:lvl w:ilvl="3" w:tplc="10090001" w:tentative="1">
@@ -4438,7 +4489,7 @@
         <w:ind w:left="2880" w:hanging="360"/>
       </w:pPr>
       <w:rPr>
-        <w:rFonts w:ascii="Symbol" w:hAnsi="Symbol" w:hint="default"/>
+        <w:rFonts w:hint="default" w:ascii="Symbol" w:hAnsi="Symbol"/>
       </w:rPr>
     </w:lvl>
     <w:lvl w:ilvl="4" w:tplc="10090003" w:tentative="1">
@@ -4450,7 +4501,7 @@
         <w:ind w:left="3600" w:hanging="360"/>
       </w:pPr>
       <w:rPr>
-        <w:rFonts w:ascii="Courier New" w:hAnsi="Courier New" w:cs="Courier New" w:hint="default"/>
+        <w:rFonts w:hint="default" w:ascii="Courier New" w:hAnsi="Courier New" w:cs="Courier New"/>
       </w:rPr>
     </w:lvl>
     <w:lvl w:ilvl="5" w:tplc="10090005" w:tentative="1">
@@ -4462,7 +4513,7 @@
         <w:ind w:left="4320" w:hanging="360"/>
       </w:pPr>
       <w:rPr>
-        <w:rFonts w:ascii="Wingdings" w:hAnsi="Wingdings" w:hint="default"/>
+        <w:rFonts w:hint="default" w:ascii="Wingdings" w:hAnsi="Wingdings"/>
       </w:rPr>
     </w:lvl>
     <w:lvl w:ilvl="6" w:tplc="10090001" w:tentative="1">
@@ -4474,7 +4525,7 @@
         <w:ind w:left="5040" w:hanging="360"/>
       </w:pPr>
       <w:rPr>
-        <w:rFonts w:ascii="Symbol" w:hAnsi="Symbol" w:hint="default"/>
+        <w:rFonts w:hint="default" w:ascii="Symbol" w:hAnsi="Symbol"/>
       </w:rPr>
     </w:lvl>
     <w:lvl w:ilvl="7" w:tplc="10090003" w:tentative="1">
@@ -4486,7 +4537,7 @@
         <w:ind w:left="5760" w:hanging="360"/>
       </w:pPr>
       <w:rPr>
-        <w:rFonts w:ascii="Courier New" w:hAnsi="Courier New" w:cs="Courier New" w:hint="default"/>
+        <w:rFonts w:hint="default" w:ascii="Courier New" w:hAnsi="Courier New" w:cs="Courier New"/>
       </w:rPr>
     </w:lvl>
     <w:lvl w:ilvl="8" w:tplc="10090005" w:tentative="1">
@@ -4498,7 +4549,7 @@
         <w:ind w:left="6480" w:hanging="360"/>
       </w:pPr>
       <w:rPr>
-        <w:rFonts w:ascii="Wingdings" w:hAnsi="Wingdings" w:hint="default"/>
+        <w:rFonts w:hint="default" w:ascii="Wingdings" w:hAnsi="Wingdings"/>
       </w:rPr>
     </w:lvl>
   </w:abstractNum>
@@ -4617,7 +4668,7 @@
         <w:ind w:left="1440" w:hanging="360"/>
       </w:pPr>
       <w:rPr>
-        <w:rFonts w:ascii="Courier New" w:hAnsi="Courier New" w:cs="Courier New" w:hint="default"/>
+        <w:rFonts w:hint="default" w:ascii="Courier New" w:hAnsi="Courier New" w:cs="Courier New"/>
       </w:rPr>
     </w:lvl>
     <w:lvl w:ilvl="2" w:tplc="10090005" w:tentative="1">
@@ -4629,7 +4680,7 @@
         <w:ind w:left="2160" w:hanging="360"/>
       </w:pPr>
       <w:rPr>
-        <w:rFonts w:ascii="Wingdings" w:hAnsi="Wingdings" w:hint="default"/>
+        <w:rFonts w:hint="default" w:ascii="Wingdings" w:hAnsi="Wingdings"/>
       </w:rPr>
     </w:lvl>
     <w:lvl w:ilvl="3" w:tplc="10090001" w:tentative="1">
@@ -4641,7 +4692,7 @@
         <w:ind w:left="2880" w:hanging="360"/>
       </w:pPr>
       <w:rPr>
-        <w:rFonts w:ascii="Symbol" w:hAnsi="Symbol" w:hint="default"/>
+        <w:rFonts w:hint="default" w:ascii="Symbol" w:hAnsi="Symbol"/>
       </w:rPr>
     </w:lvl>
     <w:lvl w:ilvl="4" w:tplc="10090003" w:tentative="1">
@@ -4653,7 +4704,7 @@
         <w:ind w:left="3600" w:hanging="360"/>
       </w:pPr>
       <w:rPr>
-        <w:rFonts w:ascii="Courier New" w:hAnsi="Courier New" w:cs="Courier New" w:hint="default"/>
+        <w:rFonts w:hint="default" w:ascii="Courier New" w:hAnsi="Courier New" w:cs="Courier New"/>
       </w:rPr>
     </w:lvl>
     <w:lvl w:ilvl="5" w:tplc="10090005" w:tentative="1">
@@ -4665,7 +4716,7 @@
         <w:ind w:left="4320" w:hanging="360"/>
       </w:pPr>
       <w:rPr>
-        <w:rFonts w:ascii="Wingdings" w:hAnsi="Wingdings" w:hint="default"/>
+        <w:rFonts w:hint="default" w:ascii="Wingdings" w:hAnsi="Wingdings"/>
       </w:rPr>
     </w:lvl>
     <w:lvl w:ilvl="6" w:tplc="10090001" w:tentative="1">
@@ -4677,7 +4728,7 @@
         <w:ind w:left="5040" w:hanging="360"/>
       </w:pPr>
       <w:rPr>
-        <w:rFonts w:ascii="Symbol" w:hAnsi="Symbol" w:hint="default"/>
+        <w:rFonts w:hint="default" w:ascii="Symbol" w:hAnsi="Symbol"/>
       </w:rPr>
     </w:lvl>
     <w:lvl w:ilvl="7" w:tplc="10090003" w:tentative="1">
@@ -4689,7 +4740,7 @@
         <w:ind w:left="5760" w:hanging="360"/>
       </w:pPr>
       <w:rPr>
-        <w:rFonts w:ascii="Courier New" w:hAnsi="Courier New" w:cs="Courier New" w:hint="default"/>
+        <w:rFonts w:hint="default" w:ascii="Courier New" w:hAnsi="Courier New" w:cs="Courier New"/>
       </w:rPr>
     </w:lvl>
     <w:lvl w:ilvl="8" w:tplc="10090005" w:tentative="1">
@@ -4701,7 +4752,7 @@
         <w:ind w:left="6480" w:hanging="360"/>
       </w:pPr>
       <w:rPr>
-        <w:rFonts w:ascii="Wingdings" w:hAnsi="Wingdings" w:hint="default"/>
+        <w:rFonts w:hint="default" w:ascii="Wingdings" w:hAnsi="Wingdings"/>
       </w:rPr>
     </w:lvl>
   </w:abstractNum>
@@ -4718,7 +4769,7 @@
         <w:ind w:left="720" w:hanging="360"/>
       </w:pPr>
       <w:rPr>
-        <w:rFonts w:ascii="Calibri" w:eastAsiaTheme="minorHAnsi" w:hAnsi="Calibri" w:cs="Calibri" w:hint="default"/>
+        <w:rFonts w:hint="default" w:ascii="Calibri" w:hAnsi="Calibri" w:cs="Calibri" w:eastAsiaTheme="minorHAnsi"/>
       </w:rPr>
     </w:lvl>
     <w:lvl w:ilvl="1" w:tplc="10090003" w:tentative="1">
@@ -4730,7 +4781,7 @@
         <w:ind w:left="1440" w:hanging="360"/>
       </w:pPr>
       <w:rPr>
-        <w:rFonts w:ascii="Courier New" w:hAnsi="Courier New" w:cs="Courier New" w:hint="default"/>
+        <w:rFonts w:hint="default" w:ascii="Courier New" w:hAnsi="Courier New" w:cs="Courier New"/>
       </w:rPr>
     </w:lvl>
     <w:lvl w:ilvl="2" w:tplc="10090005" w:tentative="1">
@@ -4742,7 +4793,7 @@
         <w:ind w:left="2160" w:hanging="360"/>
       </w:pPr>
       <w:rPr>
-        <w:rFonts w:ascii="Wingdings" w:hAnsi="Wingdings" w:hint="default"/>
+        <w:rFonts w:hint="default" w:ascii="Wingdings" w:hAnsi="Wingdings"/>
       </w:rPr>
     </w:lvl>
     <w:lvl w:ilvl="3" w:tplc="10090001" w:tentative="1">
@@ -4754,7 +4805,7 @@
         <w:ind w:left="2880" w:hanging="360"/>
       </w:pPr>
       <w:rPr>
-        <w:rFonts w:ascii="Symbol" w:hAnsi="Symbol" w:hint="default"/>
+        <w:rFonts w:hint="default" w:ascii="Symbol" w:hAnsi="Symbol"/>
       </w:rPr>
     </w:lvl>
     <w:lvl w:ilvl="4" w:tplc="10090003" w:tentative="1">
@@ -4766,7 +4817,7 @@
         <w:ind w:left="3600" w:hanging="360"/>
       </w:pPr>
       <w:rPr>
-        <w:rFonts w:ascii="Courier New" w:hAnsi="Courier New" w:cs="Courier New" w:hint="default"/>
+        <w:rFonts w:hint="default" w:ascii="Courier New" w:hAnsi="Courier New" w:cs="Courier New"/>
       </w:rPr>
     </w:lvl>
     <w:lvl w:ilvl="5" w:tplc="10090005" w:tentative="1">
@@ -4778,7 +4829,7 @@
         <w:ind w:left="4320" w:hanging="360"/>
       </w:pPr>
       <w:rPr>
-        <w:rFonts w:ascii="Wingdings" w:hAnsi="Wingdings" w:hint="default"/>
+        <w:rFonts w:hint="default" w:ascii="Wingdings" w:hAnsi="Wingdings"/>
       </w:rPr>
     </w:lvl>
     <w:lvl w:ilvl="6" w:tplc="10090001" w:tentative="1">
@@ -4790,7 +4841,7 @@
         <w:ind w:left="5040" w:hanging="360"/>
       </w:pPr>
       <w:rPr>
-        <w:rFonts w:ascii="Symbol" w:hAnsi="Symbol" w:hint="default"/>
+        <w:rFonts w:hint="default" w:ascii="Symbol" w:hAnsi="Symbol"/>
       </w:rPr>
     </w:lvl>
     <w:lvl w:ilvl="7" w:tplc="10090003" w:tentative="1">
@@ -4802,7 +4853,7 @@
         <w:ind w:left="5760" w:hanging="360"/>
       </w:pPr>
       <w:rPr>
-        <w:rFonts w:ascii="Courier New" w:hAnsi="Courier New" w:cs="Courier New" w:hint="default"/>
+        <w:rFonts w:hint="default" w:ascii="Courier New" w:hAnsi="Courier New" w:cs="Courier New"/>
       </w:rPr>
     </w:lvl>
     <w:lvl w:ilvl="8" w:tplc="10090005" w:tentative="1">
@@ -4814,7 +4865,7 @@
         <w:ind w:left="6480" w:hanging="360"/>
       </w:pPr>
       <w:rPr>
-        <w:rFonts w:ascii="Wingdings" w:hAnsi="Wingdings" w:hint="default"/>
+        <w:rFonts w:hint="default" w:ascii="Wingdings" w:hAnsi="Wingdings"/>
       </w:rPr>
     </w:lvl>
   </w:abstractNum>
@@ -4917,7 +4968,7 @@
         <w:ind w:left="720" w:hanging="360"/>
       </w:pPr>
       <w:rPr>
-        <w:rFonts w:ascii="Symbol" w:hAnsi="Symbol" w:hint="default"/>
+        <w:rFonts w:hint="default" w:ascii="Symbol" w:hAnsi="Symbol"/>
       </w:rPr>
     </w:lvl>
     <w:lvl w:ilvl="1" w:tplc="706C3EEC">
@@ -4929,7 +4980,7 @@
         <w:ind w:left="1440" w:hanging="360"/>
       </w:pPr>
       <w:rPr>
-        <w:rFonts w:ascii="Courier New" w:hAnsi="Courier New" w:hint="default"/>
+        <w:rFonts w:hint="default" w:ascii="Courier New" w:hAnsi="Courier New"/>
       </w:rPr>
     </w:lvl>
     <w:lvl w:ilvl="2" w:tplc="71462418">
@@ -4941,7 +4992,7 @@
         <w:ind w:left="2160" w:hanging="360"/>
       </w:pPr>
       <w:rPr>
-        <w:rFonts w:ascii="Wingdings" w:hAnsi="Wingdings" w:hint="default"/>
+        <w:rFonts w:hint="default" w:ascii="Wingdings" w:hAnsi="Wingdings"/>
       </w:rPr>
     </w:lvl>
     <w:lvl w:ilvl="3" w:tplc="F8907546">
@@ -4953,7 +5004,7 @@
         <w:ind w:left="2880" w:hanging="360"/>
       </w:pPr>
       <w:rPr>
-        <w:rFonts w:ascii="Symbol" w:hAnsi="Symbol" w:hint="default"/>
+        <w:rFonts w:hint="default" w:ascii="Symbol" w:hAnsi="Symbol"/>
       </w:rPr>
     </w:lvl>
     <w:lvl w:ilvl="4" w:tplc="76D4FE7A">
@@ -4965,7 +5016,7 @@
         <w:ind w:left="3600" w:hanging="360"/>
       </w:pPr>
       <w:rPr>
-        <w:rFonts w:ascii="Courier New" w:hAnsi="Courier New" w:hint="default"/>
+        <w:rFonts w:hint="default" w:ascii="Courier New" w:hAnsi="Courier New"/>
       </w:rPr>
     </w:lvl>
     <w:lvl w:ilvl="5" w:tplc="35AA15BE">
@@ -4977,7 +5028,7 @@
         <w:ind w:left="4320" w:hanging="360"/>
       </w:pPr>
       <w:rPr>
-        <w:rFonts w:ascii="Wingdings" w:hAnsi="Wingdings" w:hint="default"/>
+        <w:rFonts w:hint="default" w:ascii="Wingdings" w:hAnsi="Wingdings"/>
       </w:rPr>
     </w:lvl>
     <w:lvl w:ilvl="6" w:tplc="883A8318">
@@ -4989,7 +5040,7 @@
         <w:ind w:left="5040" w:hanging="360"/>
       </w:pPr>
       <w:rPr>
-        <w:rFonts w:ascii="Symbol" w:hAnsi="Symbol" w:hint="default"/>
+        <w:rFonts w:hint="default" w:ascii="Symbol" w:hAnsi="Symbol"/>
       </w:rPr>
     </w:lvl>
     <w:lvl w:ilvl="7" w:tplc="D4DA63E4">
@@ -5001,7 +5052,7 @@
         <w:ind w:left="5760" w:hanging="360"/>
       </w:pPr>
       <w:rPr>
-        <w:rFonts w:ascii="Courier New" w:hAnsi="Courier New" w:hint="default"/>
+        <w:rFonts w:hint="default" w:ascii="Courier New" w:hAnsi="Courier New"/>
       </w:rPr>
     </w:lvl>
     <w:lvl w:ilvl="8" w:tplc="A810F316">
@@ -5013,7 +5064,7 @@
         <w:ind w:left="6480" w:hanging="360"/>
       </w:pPr>
       <w:rPr>
-        <w:rFonts w:ascii="Wingdings" w:hAnsi="Wingdings" w:hint="default"/>
+        <w:rFonts w:hint="default" w:ascii="Wingdings" w:hAnsi="Wingdings"/>
       </w:rPr>
     </w:lvl>
   </w:abstractNum>
@@ -5030,7 +5081,7 @@
         <w:ind w:left="720" w:hanging="360"/>
       </w:pPr>
       <w:rPr>
-        <w:rFonts w:ascii="Symbol" w:hAnsi="Symbol" w:hint="default"/>
+        <w:rFonts w:hint="default" w:ascii="Symbol" w:hAnsi="Symbol"/>
       </w:rPr>
     </w:lvl>
     <w:lvl w:ilvl="1" w:tplc="10090003" w:tentative="1">
@@ -5042,7 +5093,7 @@
         <w:ind w:left="1440" w:hanging="360"/>
       </w:pPr>
       <w:rPr>
-        <w:rFonts w:ascii="Courier New" w:hAnsi="Courier New" w:cs="Courier New" w:hint="default"/>
+        <w:rFonts w:hint="default" w:ascii="Courier New" w:hAnsi="Courier New" w:cs="Courier New"/>
       </w:rPr>
     </w:lvl>
     <w:lvl w:ilvl="2" w:tplc="10090005" w:tentative="1">
@@ -5054,7 +5105,7 @@
         <w:ind w:left="2160" w:hanging="360"/>
       </w:pPr>
       <w:rPr>
-        <w:rFonts w:ascii="Wingdings" w:hAnsi="Wingdings" w:hint="default"/>
+        <w:rFonts w:hint="default" w:ascii="Wingdings" w:hAnsi="Wingdings"/>
       </w:rPr>
     </w:lvl>
     <w:lvl w:ilvl="3" w:tplc="10090001" w:tentative="1">
@@ -5066,7 +5117,7 @@
         <w:ind w:left="2880" w:hanging="360"/>
       </w:pPr>
       <w:rPr>
-        <w:rFonts w:ascii="Symbol" w:hAnsi="Symbol" w:hint="default"/>
+        <w:rFonts w:hint="default" w:ascii="Symbol" w:hAnsi="Symbol"/>
       </w:rPr>
     </w:lvl>
     <w:lvl w:ilvl="4" w:tplc="10090003" w:tentative="1">
@@ -5078,7 +5129,7 @@
         <w:ind w:left="3600" w:hanging="360"/>
       </w:pPr>
       <w:rPr>
-        <w:rFonts w:ascii="Courier New" w:hAnsi="Courier New" w:cs="Courier New" w:hint="default"/>
+        <w:rFonts w:hint="default" w:ascii="Courier New" w:hAnsi="Courier New" w:cs="Courier New"/>
       </w:rPr>
     </w:lvl>
     <w:lvl w:ilvl="5" w:tplc="10090005" w:tentative="1">
@@ -5090,7 +5141,7 @@
         <w:ind w:left="4320" w:hanging="360"/>
       </w:pPr>
       <w:rPr>
-        <w:rFonts w:ascii="Wingdings" w:hAnsi="Wingdings" w:hint="default"/>
+        <w:rFonts w:hint="default" w:ascii="Wingdings" w:hAnsi="Wingdings"/>
       </w:rPr>
     </w:lvl>
     <w:lvl w:ilvl="6" w:tplc="10090001" w:tentative="1">
@@ -5102,7 +5153,7 @@
         <w:ind w:left="5040" w:hanging="360"/>
       </w:pPr>
       <w:rPr>
-        <w:rFonts w:ascii="Symbol" w:hAnsi="Symbol" w:hint="default"/>
+        <w:rFonts w:hint="default" w:ascii="Symbol" w:hAnsi="Symbol"/>
       </w:rPr>
     </w:lvl>
     <w:lvl w:ilvl="7" w:tplc="10090003" w:tentative="1">
@@ -5114,7 +5165,7 @@
         <w:ind w:left="5760" w:hanging="360"/>
       </w:pPr>
       <w:rPr>
-        <w:rFonts w:ascii="Courier New" w:hAnsi="Courier New" w:cs="Courier New" w:hint="default"/>
+        <w:rFonts w:hint="default" w:ascii="Courier New" w:hAnsi="Courier New" w:cs="Courier New"/>
       </w:rPr>
     </w:lvl>
     <w:lvl w:ilvl="8" w:tplc="10090005" w:tentative="1">
@@ -5126,7 +5177,7 @@
         <w:ind w:left="6480" w:hanging="360"/>
       </w:pPr>
       <w:rPr>
-        <w:rFonts w:ascii="Wingdings" w:hAnsi="Wingdings" w:hint="default"/>
+        <w:rFonts w:hint="default" w:ascii="Wingdings" w:hAnsi="Wingdings"/>
       </w:rPr>
     </w:lvl>
   </w:abstractNum>
@@ -5143,7 +5194,7 @@
         <w:ind w:left="720" w:hanging="360"/>
       </w:pPr>
       <w:rPr>
-        <w:rFonts w:ascii="Calibri" w:eastAsiaTheme="minorHAnsi" w:hAnsi="Calibri" w:cs="Calibri" w:hint="default"/>
+        <w:rFonts w:hint="default" w:ascii="Calibri" w:hAnsi="Calibri" w:cs="Calibri" w:eastAsiaTheme="minorHAnsi"/>
       </w:rPr>
     </w:lvl>
     <w:lvl w:ilvl="1" w:tplc="10090003" w:tentative="1">
@@ -5155,7 +5206,7 @@
         <w:ind w:left="1440" w:hanging="360"/>
       </w:pPr>
       <w:rPr>
-        <w:rFonts w:ascii="Courier New" w:hAnsi="Courier New" w:cs="Courier New" w:hint="default"/>
+        <w:rFonts w:hint="default" w:ascii="Courier New" w:hAnsi="Courier New" w:cs="Courier New"/>
       </w:rPr>
     </w:lvl>
     <w:lvl w:ilvl="2" w:tplc="10090005" w:tentative="1">
@@ -5167,7 +5218,7 @@
         <w:ind w:left="2160" w:hanging="360"/>
       </w:pPr>
       <w:rPr>
-        <w:rFonts w:ascii="Wingdings" w:hAnsi="Wingdings" w:hint="default"/>
+        <w:rFonts w:hint="default" w:ascii="Wingdings" w:hAnsi="Wingdings"/>
       </w:rPr>
     </w:lvl>
     <w:lvl w:ilvl="3" w:tplc="10090001" w:tentative="1">
@@ -5179,7 +5230,7 @@
         <w:ind w:left="2880" w:hanging="360"/>
       </w:pPr>
       <w:rPr>
-        <w:rFonts w:ascii="Symbol" w:hAnsi="Symbol" w:hint="default"/>
+        <w:rFonts w:hint="default" w:ascii="Symbol" w:hAnsi="Symbol"/>
       </w:rPr>
     </w:lvl>
     <w:lvl w:ilvl="4" w:tplc="10090003" w:tentative="1">
@@ -5191,7 +5242,7 @@
         <w:ind w:left="3600" w:hanging="360"/>
       </w:pPr>
       <w:rPr>
-        <w:rFonts w:ascii="Courier New" w:hAnsi="Courier New" w:cs="Courier New" w:hint="default"/>
+        <w:rFonts w:hint="default" w:ascii="Courier New" w:hAnsi="Courier New" w:cs="Courier New"/>
       </w:rPr>
     </w:lvl>
     <w:lvl w:ilvl="5" w:tplc="10090005" w:tentative="1">
@@ -5203,7 +5254,7 @@
         <w:ind w:left="4320" w:hanging="360"/>
       </w:pPr>
       <w:rPr>
-        <w:rFonts w:ascii="Wingdings" w:hAnsi="Wingdings" w:hint="default"/>
+        <w:rFonts w:hint="default" w:ascii="Wingdings" w:hAnsi="Wingdings"/>
       </w:rPr>
     </w:lvl>
     <w:lvl w:ilvl="6" w:tplc="10090001" w:tentative="1">
@@ -5215,7 +5266,7 @@
         <w:ind w:left="5040" w:hanging="360"/>
       </w:pPr>
       <w:rPr>
-        <w:rFonts w:ascii="Symbol" w:hAnsi="Symbol" w:hint="default"/>
+        <w:rFonts w:hint="default" w:ascii="Symbol" w:hAnsi="Symbol"/>
       </w:rPr>
     </w:lvl>
     <w:lvl w:ilvl="7" w:tplc="10090003" w:tentative="1">
@@ -5227,7 +5278,7 @@
         <w:ind w:left="5760" w:hanging="360"/>
       </w:pPr>
       <w:rPr>
-        <w:rFonts w:ascii="Courier New" w:hAnsi="Courier New" w:cs="Courier New" w:hint="default"/>
+        <w:rFonts w:hint="default" w:ascii="Courier New" w:hAnsi="Courier New" w:cs="Courier New"/>
       </w:rPr>
     </w:lvl>
     <w:lvl w:ilvl="8" w:tplc="10090005" w:tentative="1">
@@ -5239,7 +5290,7 @@
         <w:ind w:left="6480" w:hanging="360"/>
       </w:pPr>
       <w:rPr>
-        <w:rFonts w:ascii="Wingdings" w:hAnsi="Wingdings" w:hint="default"/>
+        <w:rFonts w:hint="default" w:ascii="Wingdings" w:hAnsi="Wingdings"/>
       </w:rPr>
     </w:lvl>
   </w:abstractNum>
@@ -5255,7 +5306,7 @@
         <w:ind w:left="720" w:hanging="360"/>
       </w:pPr>
       <w:rPr>
-        <w:rFonts w:ascii="Calibri" w:eastAsiaTheme="minorHAnsi" w:hAnsi="Calibri" w:cs="Calibri" w:hint="default"/>
+        <w:rFonts w:hint="default" w:ascii="Calibri" w:hAnsi="Calibri" w:cs="Calibri" w:eastAsiaTheme="minorHAnsi"/>
       </w:rPr>
     </w:lvl>
     <w:lvl w:ilvl="1" w:tplc="10090003" w:tentative="1">
@@ -5267,7 +5318,7 @@
         <w:ind w:left="1440" w:hanging="360"/>
       </w:pPr>
       <w:rPr>
-        <w:rFonts w:ascii="Courier New" w:hAnsi="Courier New" w:cs="Courier New" w:hint="default"/>
+        <w:rFonts w:hint="default" w:ascii="Courier New" w:hAnsi="Courier New" w:cs="Courier New"/>
       </w:rPr>
     </w:lvl>
     <w:lvl w:ilvl="2" w:tplc="10090005" w:tentative="1">
@@ -5279,7 +5330,7 @@
         <w:ind w:left="2160" w:hanging="360"/>
       </w:pPr>
       <w:rPr>
-        <w:rFonts w:ascii="Wingdings" w:hAnsi="Wingdings" w:hint="default"/>
+        <w:rFonts w:hint="default" w:ascii="Wingdings" w:hAnsi="Wingdings"/>
       </w:rPr>
     </w:lvl>
     <w:lvl w:ilvl="3" w:tplc="10090001" w:tentative="1">
@@ -5291,7 +5342,7 @@
         <w:ind w:left="2880" w:hanging="360"/>
       </w:pPr>
       <w:rPr>
-        <w:rFonts w:ascii="Symbol" w:hAnsi="Symbol" w:hint="default"/>
+        <w:rFonts w:hint="default" w:ascii="Symbol" w:hAnsi="Symbol"/>
       </w:rPr>
     </w:lvl>
     <w:lvl w:ilvl="4" w:tplc="10090003" w:tentative="1">
@@ -5303,7 +5354,7 @@
         <w:ind w:left="3600" w:hanging="360"/>
       </w:pPr>
       <w:rPr>
-        <w:rFonts w:ascii="Courier New" w:hAnsi="Courier New" w:cs="Courier New" w:hint="default"/>
+        <w:rFonts w:hint="default" w:ascii="Courier New" w:hAnsi="Courier New" w:cs="Courier New"/>
       </w:rPr>
     </w:lvl>
     <w:lvl w:ilvl="5" w:tplc="10090005" w:tentative="1">
@@ -5315,7 +5366,7 @@
         <w:ind w:left="4320" w:hanging="360"/>
       </w:pPr>
       <w:rPr>
-        <w:rFonts w:ascii="Wingdings" w:hAnsi="Wingdings" w:hint="default"/>
+        <w:rFonts w:hint="default" w:ascii="Wingdings" w:hAnsi="Wingdings"/>
       </w:rPr>
     </w:lvl>
     <w:lvl w:ilvl="6" w:tplc="10090001" w:tentative="1">
@@ -5327,7 +5378,7 @@
         <w:ind w:left="5040" w:hanging="360"/>
       </w:pPr>
       <w:rPr>
-        <w:rFonts w:ascii="Symbol" w:hAnsi="Symbol" w:hint="default"/>
+        <w:rFonts w:hint="default" w:ascii="Symbol" w:hAnsi="Symbol"/>
       </w:rPr>
     </w:lvl>
     <w:lvl w:ilvl="7" w:tplc="10090003" w:tentative="1">
@@ -5339,7 +5390,7 @@
         <w:ind w:left="5760" w:hanging="360"/>
       </w:pPr>
       <w:rPr>
-        <w:rFonts w:ascii="Courier New" w:hAnsi="Courier New" w:cs="Courier New" w:hint="default"/>
+        <w:rFonts w:hint="default" w:ascii="Courier New" w:hAnsi="Courier New" w:cs="Courier New"/>
       </w:rPr>
     </w:lvl>
     <w:lvl w:ilvl="8" w:tplc="10090005" w:tentative="1">
@@ -5351,7 +5402,7 @@
         <w:ind w:left="6480" w:hanging="360"/>
       </w:pPr>
       <w:rPr>
-        <w:rFonts w:ascii="Wingdings" w:hAnsi="Wingdings" w:hint="default"/>
+        <w:rFonts w:hint="default" w:ascii="Wingdings" w:hAnsi="Wingdings"/>
       </w:rPr>
     </w:lvl>
   </w:abstractNum>
@@ -5367,7 +5418,7 @@
         <w:ind w:left="720" w:hanging="360"/>
       </w:pPr>
       <w:rPr>
-        <w:rFonts w:ascii="Calibri" w:eastAsiaTheme="minorHAnsi" w:hAnsi="Calibri" w:cs="Calibri" w:hint="default"/>
+        <w:rFonts w:hint="default" w:ascii="Calibri" w:hAnsi="Calibri" w:cs="Calibri" w:eastAsiaTheme="minorHAnsi"/>
       </w:rPr>
     </w:lvl>
     <w:lvl w:ilvl="1" w:tplc="10090003" w:tentative="1">
@@ -5379,7 +5430,7 @@
         <w:ind w:left="1440" w:hanging="360"/>
       </w:pPr>
       <w:rPr>
-        <w:rFonts w:ascii="Courier New" w:hAnsi="Courier New" w:cs="Courier New" w:hint="default"/>
+        <w:rFonts w:hint="default" w:ascii="Courier New" w:hAnsi="Courier New" w:cs="Courier New"/>
       </w:rPr>
     </w:lvl>
     <w:lvl w:ilvl="2" w:tplc="10090005" w:tentative="1">
@@ -5391,7 +5442,7 @@
         <w:ind w:left="2160" w:hanging="360"/>
       </w:pPr>
       <w:rPr>
-        <w:rFonts w:ascii="Wingdings" w:hAnsi="Wingdings" w:hint="default"/>
+        <w:rFonts w:hint="default" w:ascii="Wingdings" w:hAnsi="Wingdings"/>
       </w:rPr>
     </w:lvl>
     <w:lvl w:ilvl="3" w:tplc="10090001" w:tentative="1">
@@ -5403,7 +5454,7 @@
         <w:ind w:left="2880" w:hanging="360"/>
       </w:pPr>
       <w:rPr>
-        <w:rFonts w:ascii="Symbol" w:hAnsi="Symbol" w:hint="default"/>
+        <w:rFonts w:hint="default" w:ascii="Symbol" w:hAnsi="Symbol"/>
       </w:rPr>
     </w:lvl>
     <w:lvl w:ilvl="4" w:tplc="10090003" w:tentative="1">
@@ -5415,7 +5466,7 @@
         <w:ind w:left="3600" w:hanging="360"/>
       </w:pPr>
       <w:rPr>
-        <w:rFonts w:ascii="Courier New" w:hAnsi="Courier New" w:cs="Courier New" w:hint="default"/>
+        <w:rFonts w:hint="default" w:ascii="Courier New" w:hAnsi="Courier New" w:cs="Courier New"/>
       </w:rPr>
     </w:lvl>
     <w:lvl w:ilvl="5" w:tplc="10090005" w:tentative="1">
@@ -5427,7 +5478,7 @@
         <w:ind w:left="4320" w:hanging="360"/>
       </w:pPr>
       <w:rPr>
-        <w:rFonts w:ascii="Wingdings" w:hAnsi="Wingdings" w:hint="default"/>
+        <w:rFonts w:hint="default" w:ascii="Wingdings" w:hAnsi="Wingdings"/>
       </w:rPr>
     </w:lvl>
     <w:lvl w:ilvl="6" w:tplc="10090001" w:tentative="1">
@@ -5439,7 +5490,7 @@
         <w:ind w:left="5040" w:hanging="360"/>
       </w:pPr>
       <w:rPr>
-        <w:rFonts w:ascii="Symbol" w:hAnsi="Symbol" w:hint="default"/>
+        <w:rFonts w:hint="default" w:ascii="Symbol" w:hAnsi="Symbol"/>
       </w:rPr>
     </w:lvl>
     <w:lvl w:ilvl="7" w:tplc="10090003" w:tentative="1">
@@ -5451,7 +5502,7 @@
         <w:ind w:left="5760" w:hanging="360"/>
       </w:pPr>
       <w:rPr>
-        <w:rFonts w:ascii="Courier New" w:hAnsi="Courier New" w:cs="Courier New" w:hint="default"/>
+        <w:rFonts w:hint="default" w:ascii="Courier New" w:hAnsi="Courier New" w:cs="Courier New"/>
       </w:rPr>
     </w:lvl>
     <w:lvl w:ilvl="8" w:tplc="10090005" w:tentative="1">
@@ -5463,7 +5514,7 @@
         <w:ind w:left="6480" w:hanging="360"/>
       </w:pPr>
       <w:rPr>
-        <w:rFonts w:ascii="Wingdings" w:hAnsi="Wingdings" w:hint="default"/>
+        <w:rFonts w:hint="default" w:ascii="Wingdings" w:hAnsi="Wingdings"/>
       </w:rPr>
     </w:lvl>
   </w:abstractNum>
@@ -5480,7 +5531,7 @@
         <w:ind w:left="720" w:hanging="360"/>
       </w:pPr>
       <w:rPr>
-        <w:rFonts w:ascii="Symbol" w:hAnsi="Symbol" w:hint="default"/>
+        <w:rFonts w:hint="default" w:ascii="Symbol" w:hAnsi="Symbol"/>
       </w:rPr>
     </w:lvl>
     <w:lvl w:ilvl="1" w:tplc="10090003">
@@ -5492,7 +5543,7 @@
         <w:ind w:left="1440" w:hanging="360"/>
       </w:pPr>
       <w:rPr>
-        <w:rFonts w:ascii="Courier New" w:hAnsi="Courier New" w:cs="Courier New" w:hint="default"/>
+        <w:rFonts w:hint="default" w:ascii="Courier New" w:hAnsi="Courier New" w:cs="Courier New"/>
       </w:rPr>
     </w:lvl>
     <w:lvl w:ilvl="2" w:tplc="10090005" w:tentative="1">
@@ -5504,7 +5555,7 @@
         <w:ind w:left="2160" w:hanging="360"/>
       </w:pPr>
       <w:rPr>
-        <w:rFonts w:ascii="Wingdings" w:hAnsi="Wingdings" w:hint="default"/>
+        <w:rFonts w:hint="default" w:ascii="Wingdings" w:hAnsi="Wingdings"/>
       </w:rPr>
     </w:lvl>
     <w:lvl w:ilvl="3" w:tplc="10090001" w:tentative="1">
@@ -5516,7 +5567,7 @@
         <w:ind w:left="2880" w:hanging="360"/>
       </w:pPr>
       <w:rPr>
-        <w:rFonts w:ascii="Symbol" w:hAnsi="Symbol" w:hint="default"/>
+        <w:rFonts w:hint="default" w:ascii="Symbol" w:hAnsi="Symbol"/>
       </w:rPr>
     </w:lvl>
     <w:lvl w:ilvl="4" w:tplc="10090003" w:tentative="1">
@@ -5528,7 +5579,7 @@
         <w:ind w:left="3600" w:hanging="360"/>
       </w:pPr>
       <w:rPr>
-        <w:rFonts w:ascii="Courier New" w:hAnsi="Courier New" w:cs="Courier New" w:hint="default"/>
+        <w:rFonts w:hint="default" w:ascii="Courier New" w:hAnsi="Courier New" w:cs="Courier New"/>
       </w:rPr>
     </w:lvl>
     <w:lvl w:ilvl="5" w:tplc="10090005" w:tentative="1">
@@ -5540,7 +5591,7 @@
         <w:ind w:left="4320" w:hanging="360"/>
       </w:pPr>
       <w:rPr>
-        <w:rFonts w:ascii="Wingdings" w:hAnsi="Wingdings" w:hint="default"/>
+        <w:rFonts w:hint="default" w:ascii="Wingdings" w:hAnsi="Wingdings"/>
       </w:rPr>
     </w:lvl>
     <w:lvl w:ilvl="6" w:tplc="10090001" w:tentative="1">
@@ -5552,7 +5603,7 @@
         <w:ind w:left="5040" w:hanging="360"/>
       </w:pPr>
       <w:rPr>
-        <w:rFonts w:ascii="Symbol" w:hAnsi="Symbol" w:hint="default"/>
+        <w:rFonts w:hint="default" w:ascii="Symbol" w:hAnsi="Symbol"/>
       </w:rPr>
     </w:lvl>
     <w:lvl w:ilvl="7" w:tplc="10090003" w:tentative="1">
@@ -5564,7 +5615,7 @@
         <w:ind w:left="5760" w:hanging="360"/>
       </w:pPr>
       <w:rPr>
-        <w:rFonts w:ascii="Courier New" w:hAnsi="Courier New" w:cs="Courier New" w:hint="default"/>
+        <w:rFonts w:hint="default" w:ascii="Courier New" w:hAnsi="Courier New" w:cs="Courier New"/>
       </w:rPr>
     </w:lvl>
     <w:lvl w:ilvl="8" w:tplc="10090005" w:tentative="1">
@@ -5576,7 +5627,7 @@
         <w:ind w:left="6480" w:hanging="360"/>
       </w:pPr>
       <w:rPr>
-        <w:rFonts w:ascii="Wingdings" w:hAnsi="Wingdings" w:hint="default"/>
+        <w:rFonts w:hint="default" w:ascii="Wingdings" w:hAnsi="Wingdings"/>
       </w:rPr>
     </w:lvl>
   </w:abstractNum>
@@ -5650,7 +5701,7 @@
   <w:docDefaults>
     <w:rPrDefault>
       <w:rPr>
-        <w:rFonts w:asciiTheme="minorHAnsi" w:eastAsiaTheme="minorHAnsi" w:hAnsiTheme="minorHAnsi" w:cstheme="minorBidi"/>
+        <w:rFonts w:asciiTheme="minorHAnsi" w:hAnsiTheme="minorHAnsi" w:eastAsiaTheme="minorHAnsi" w:cstheme="minorBidi"/>
         <w:sz w:val="22"/>
         <w:szCs w:val="22"/>
         <w:lang w:val="en-CA" w:eastAsia="en-US" w:bidi="ar-SA"/>
@@ -5665,14 +5716,14 @@
   <w:latentStyles w:defLockedState="0" w:defUIPriority="99" w:defSemiHidden="0" w:defUnhideWhenUsed="0" w:defQFormat="0" w:count="376">
     <w:lsdException w:name="Normal" w:uiPriority="0" w:qFormat="1"/>
     <w:lsdException w:name="heading 1" w:uiPriority="9" w:qFormat="1"/>
-    <w:lsdException w:name="heading 2" w:semiHidden="1" w:uiPriority="9" w:unhideWhenUsed="1" w:qFormat="1"/>
-    <w:lsdException w:name="heading 3" w:semiHidden="1" w:uiPriority="9" w:unhideWhenUsed="1" w:qFormat="1"/>
-    <w:lsdException w:name="heading 4" w:semiHidden="1" w:uiPriority="9" w:unhideWhenUsed="1" w:qFormat="1"/>
-    <w:lsdException w:name="heading 5" w:semiHidden="1" w:uiPriority="9" w:unhideWhenUsed="1" w:qFormat="1"/>
-    <w:lsdException w:name="heading 6" w:semiHidden="1" w:uiPriority="9" w:unhideWhenUsed="1" w:qFormat="1"/>
-    <w:lsdException w:name="heading 7" w:semiHidden="1" w:uiPriority="9" w:unhideWhenUsed="1" w:qFormat="1"/>
-    <w:lsdException w:name="heading 8" w:semiHidden="1" w:uiPriority="9" w:unhideWhenUsed="1" w:qFormat="1"/>
-    <w:lsdException w:name="heading 9" w:semiHidden="1" w:uiPriority="9" w:unhideWhenUsed="1" w:qFormat="1"/>
+    <w:lsdException w:name="heading 2" w:uiPriority="9" w:semiHidden="1" w:unhideWhenUsed="1" w:qFormat="1"/>
+    <w:lsdException w:name="heading 3" w:uiPriority="9" w:semiHidden="1" w:unhideWhenUsed="1" w:qFormat="1"/>
+    <w:lsdException w:name="heading 4" w:uiPriority="9" w:semiHidden="1" w:unhideWhenUsed="1" w:qFormat="1"/>
+    <w:lsdException w:name="heading 5" w:uiPriority="9" w:semiHidden="1" w:unhideWhenUsed="1" w:qFormat="1"/>
+    <w:lsdException w:name="heading 6" w:uiPriority="9" w:semiHidden="1" w:unhideWhenUsed="1" w:qFormat="1"/>
+    <w:lsdException w:name="heading 7" w:uiPriority="9" w:semiHidden="1" w:unhideWhenUsed="1" w:qFormat="1"/>
+    <w:lsdException w:name="heading 8" w:uiPriority="9" w:semiHidden="1" w:unhideWhenUsed="1" w:qFormat="1"/>
+    <w:lsdException w:name="heading 9" w:uiPriority="9" w:semiHidden="1" w:unhideWhenUsed="1" w:qFormat="1"/>
     <w:lsdException w:name="index 1" w:semiHidden="1" w:unhideWhenUsed="1"/>
     <w:lsdException w:name="index 2" w:semiHidden="1" w:unhideWhenUsed="1"/>
     <w:lsdException w:name="index 3" w:semiHidden="1" w:unhideWhenUsed="1"/>
@@ -5682,22 +5733,22 @@
     <w:lsdException w:name="index 7" w:semiHidden="1" w:unhideWhenUsed="1"/>
     <w:lsdException w:name="index 8" w:semiHidden="1" w:unhideWhenUsed="1"/>
     <w:lsdException w:name="index 9" w:semiHidden="1" w:unhideWhenUsed="1"/>
-    <w:lsdException w:name="toc 1" w:semiHidden="1" w:uiPriority="39" w:unhideWhenUsed="1"/>
-    <w:lsdException w:name="toc 2" w:semiHidden="1" w:uiPriority="39" w:unhideWhenUsed="1"/>
-    <w:lsdException w:name="toc 3" w:semiHidden="1" w:uiPriority="39" w:unhideWhenUsed="1"/>
-    <w:lsdException w:name="toc 4" w:semiHidden="1" w:uiPriority="39" w:unhideWhenUsed="1"/>
-    <w:lsdException w:name="toc 5" w:semiHidden="1" w:uiPriority="39" w:unhideWhenUsed="1"/>
-    <w:lsdException w:name="toc 6" w:semiHidden="1" w:uiPriority="39" w:unhideWhenUsed="1"/>
-    <w:lsdException w:name="toc 7" w:semiHidden="1" w:uiPriority="39" w:unhideWhenUsed="1"/>
-    <w:lsdException w:name="toc 8" w:semiHidden="1" w:uiPriority="39" w:unhideWhenUsed="1"/>
-    <w:lsdException w:name="toc 9" w:semiHidden="1" w:uiPriority="39" w:unhideWhenUsed="1"/>
+    <w:lsdException w:name="toc 1" w:uiPriority="39" w:semiHidden="1" w:unhideWhenUsed="1"/>
+    <w:lsdException w:name="toc 2" w:uiPriority="39" w:semiHidden="1" w:unhideWhenUsed="1"/>
+    <w:lsdException w:name="toc 3" w:uiPriority="39" w:semiHidden="1" w:unhideWhenUsed="1"/>
+    <w:lsdException w:name="toc 4" w:uiPriority="39" w:semiHidden="1" w:unhideWhenUsed="1"/>
+    <w:lsdException w:name="toc 5" w:uiPriority="39" w:semiHidden="1" w:unhideWhenUsed="1"/>
+    <w:lsdException w:name="toc 6" w:uiPriority="39" w:semiHidden="1" w:unhideWhenUsed="1"/>
+    <w:lsdException w:name="toc 7" w:uiPriority="39" w:semiHidden="1" w:unhideWhenUsed="1"/>
+    <w:lsdException w:name="toc 8" w:uiPriority="39" w:semiHidden="1" w:unhideWhenUsed="1"/>
+    <w:lsdException w:name="toc 9" w:uiPriority="39" w:semiHidden="1" w:unhideWhenUsed="1"/>
     <w:lsdException w:name="Normal Indent" w:semiHidden="1" w:unhideWhenUsed="1"/>
     <w:lsdException w:name="footnote text" w:semiHidden="1" w:unhideWhenUsed="1"/>
     <w:lsdException w:name="annotation text" w:semiHidden="1" w:unhideWhenUsed="1"/>
     <w:lsdException w:name="header" w:semiHidden="1" w:unhideWhenUsed="1"/>
     <w:lsdException w:name="footer" w:semiHidden="1" w:unhideWhenUsed="1"/>
     <w:lsdException w:name="index heading" w:semiHidden="1" w:unhideWhenUsed="1"/>
-    <w:lsdException w:name="caption" w:semiHidden="1" w:uiPriority="35" w:unhideWhenUsed="1" w:qFormat="1"/>
+    <w:lsdException w:name="caption" w:uiPriority="35" w:semiHidden="1" w:unhideWhenUsed="1" w:qFormat="1"/>
     <w:lsdException w:name="table of figures" w:semiHidden="1" w:unhideWhenUsed="1"/>
     <w:lsdException w:name="envelope address" w:semiHidden="1" w:unhideWhenUsed="1"/>
     <w:lsdException w:name="envelope return" w:semiHidden="1" w:unhideWhenUsed="1"/>
@@ -5728,7 +5779,7 @@
     <w:lsdException w:name="Title" w:uiPriority="10" w:qFormat="1"/>
     <w:lsdException w:name="Closing" w:semiHidden="1" w:unhideWhenUsed="1"/>
     <w:lsdException w:name="Signature" w:semiHidden="1" w:unhideWhenUsed="1"/>
-    <w:lsdException w:name="Default Paragraph Font" w:semiHidden="1" w:uiPriority="1" w:unhideWhenUsed="1"/>
+    <w:lsdException w:name="Default Paragraph Font" w:uiPriority="1" w:semiHidden="1" w:unhideWhenUsed="1"/>
     <w:lsdException w:name="Body Text" w:semiHidden="1" w:unhideWhenUsed="1"/>
     <w:lsdException w:name="Body Text Indent" w:semiHidden="1" w:unhideWhenUsed="1"/>
     <w:lsdException w:name="List Continue" w:semiHidden="1" w:unhideWhenUsed="1"/>
@@ -5928,8 +5979,8 @@
     <w:lsdException w:name="Subtle Reference" w:uiPriority="31" w:qFormat="1"/>
     <w:lsdException w:name="Intense Reference" w:uiPriority="32" w:qFormat="1"/>
     <w:lsdException w:name="Book Title" w:uiPriority="33" w:qFormat="1"/>
-    <w:lsdException w:name="Bibliography" w:semiHidden="1" w:uiPriority="37" w:unhideWhenUsed="1"/>
-    <w:lsdException w:name="TOC Heading" w:semiHidden="1" w:uiPriority="39" w:unhideWhenUsed="1" w:qFormat="1"/>
+    <w:lsdException w:name="Bibliography" w:uiPriority="37" w:semiHidden="1" w:unhideWhenUsed="1"/>
+    <w:lsdException w:name="TOC Heading" w:uiPriority="39" w:semiHidden="1" w:unhideWhenUsed="1" w:qFormat="1"/>
     <w:lsdException w:name="Plain Table 1" w:uiPriority="41"/>
     <w:lsdException w:name="Plain Table 2" w:uiPriority="42"/>
     <w:lsdException w:name="Plain Table 3" w:uiPriority="43"/>
@@ -6040,7 +6091,7 @@
     <w:lsdException w:name="Unresolved Mention" w:semiHidden="1" w:unhideWhenUsed="1"/>
     <w:lsdException w:name="Smart Link" w:semiHidden="1" w:unhideWhenUsed="1"/>
   </w:latentStyles>
-  <w:style w:type="paragraph" w:default="1" w:styleId="Normal">
+  <w:style w:type="paragraph" w:styleId="Normal" w:default="1">
     <w:name w:val="Normal"/>
     <w:qFormat/>
   </w:style>
@@ -6062,7 +6113,7 @@
       <w:outlineLvl w:val="0"/>
     </w:pPr>
     <w:rPr>
-      <w:rFonts w:asciiTheme="majorHAnsi" w:eastAsiaTheme="majorEastAsia" w:hAnsiTheme="majorHAnsi" w:cstheme="majorBidi"/>
+      <w:rFonts w:asciiTheme="majorHAnsi" w:hAnsiTheme="majorHAnsi" w:eastAsiaTheme="majorEastAsia" w:cstheme="majorBidi"/>
       <w:color w:val="2E74B5" w:themeColor="accent1" w:themeShade="BF"/>
       <w:sz w:val="32"/>
       <w:szCs w:val="32"/>
@@ -6088,7 +6139,7 @@
       <w:outlineLvl w:val="1"/>
     </w:pPr>
     <w:rPr>
-      <w:rFonts w:asciiTheme="majorHAnsi" w:eastAsiaTheme="majorEastAsia" w:hAnsiTheme="majorHAnsi" w:cstheme="majorBidi"/>
+      <w:rFonts w:asciiTheme="majorHAnsi" w:hAnsiTheme="majorHAnsi" w:eastAsiaTheme="majorEastAsia" w:cstheme="majorBidi"/>
       <w:color w:val="2E74B5" w:themeColor="accent1" w:themeShade="BF"/>
       <w:sz w:val="26"/>
       <w:szCs w:val="26"/>
@@ -6115,7 +6166,7 @@
       <w:outlineLvl w:val="2"/>
     </w:pPr>
     <w:rPr>
-      <w:rFonts w:asciiTheme="majorHAnsi" w:eastAsiaTheme="majorEastAsia" w:hAnsiTheme="majorHAnsi" w:cstheme="majorBidi"/>
+      <w:rFonts w:asciiTheme="majorHAnsi" w:hAnsiTheme="majorHAnsi" w:eastAsiaTheme="majorEastAsia" w:cstheme="majorBidi"/>
       <w:color w:val="1F4D78" w:themeColor="accent1" w:themeShade="7F"/>
       <w:sz w:val="24"/>
       <w:szCs w:val="24"/>
@@ -6142,7 +6193,7 @@
       <w:outlineLvl w:val="3"/>
     </w:pPr>
     <w:rPr>
-      <w:rFonts w:asciiTheme="majorHAnsi" w:eastAsiaTheme="majorEastAsia" w:hAnsiTheme="majorHAnsi" w:cstheme="majorBidi"/>
+      <w:rFonts w:asciiTheme="majorHAnsi" w:hAnsiTheme="majorHAnsi" w:eastAsiaTheme="majorEastAsia" w:cstheme="majorBidi"/>
       <w:i/>
       <w:iCs/>
       <w:color w:val="2E74B5" w:themeColor="accent1" w:themeShade="BF"/>
@@ -6169,7 +6220,7 @@
       <w:outlineLvl w:val="4"/>
     </w:pPr>
     <w:rPr>
-      <w:rFonts w:asciiTheme="majorHAnsi" w:eastAsiaTheme="majorEastAsia" w:hAnsiTheme="majorHAnsi" w:cstheme="majorBidi"/>
+      <w:rFonts w:asciiTheme="majorHAnsi" w:hAnsiTheme="majorHAnsi" w:eastAsiaTheme="majorEastAsia" w:cstheme="majorBidi"/>
       <w:color w:val="2E74B5" w:themeColor="accent1" w:themeShade="BF"/>
     </w:rPr>
   </w:style>
@@ -6194,7 +6245,7 @@
       <w:outlineLvl w:val="5"/>
     </w:pPr>
     <w:rPr>
-      <w:rFonts w:asciiTheme="majorHAnsi" w:eastAsiaTheme="majorEastAsia" w:hAnsiTheme="majorHAnsi" w:cstheme="majorBidi"/>
+      <w:rFonts w:asciiTheme="majorHAnsi" w:hAnsiTheme="majorHAnsi" w:eastAsiaTheme="majorEastAsia" w:cstheme="majorBidi"/>
       <w:color w:val="1F4D78" w:themeColor="accent1" w:themeShade="7F"/>
     </w:rPr>
   </w:style>
@@ -6219,7 +6270,7 @@
       <w:outlineLvl w:val="6"/>
     </w:pPr>
     <w:rPr>
-      <w:rFonts w:asciiTheme="majorHAnsi" w:eastAsiaTheme="majorEastAsia" w:hAnsiTheme="majorHAnsi" w:cstheme="majorBidi"/>
+      <w:rFonts w:asciiTheme="majorHAnsi" w:hAnsiTheme="majorHAnsi" w:eastAsiaTheme="majorEastAsia" w:cstheme="majorBidi"/>
       <w:i/>
       <w:iCs/>
       <w:color w:val="1F4D78" w:themeColor="accent1" w:themeShade="7F"/>
@@ -6246,7 +6297,7 @@
       <w:outlineLvl w:val="7"/>
     </w:pPr>
     <w:rPr>
-      <w:rFonts w:asciiTheme="majorHAnsi" w:eastAsiaTheme="majorEastAsia" w:hAnsiTheme="majorHAnsi" w:cstheme="majorBidi"/>
+      <w:rFonts w:asciiTheme="majorHAnsi" w:hAnsiTheme="majorHAnsi" w:eastAsiaTheme="majorEastAsia" w:cstheme="majorBidi"/>
       <w:color w:val="272727" w:themeColor="text1" w:themeTint="D8"/>
       <w:sz w:val="21"/>
       <w:szCs w:val="21"/>
@@ -6273,7 +6324,7 @@
       <w:outlineLvl w:val="8"/>
     </w:pPr>
     <w:rPr>
-      <w:rFonts w:asciiTheme="majorHAnsi" w:eastAsiaTheme="majorEastAsia" w:hAnsiTheme="majorHAnsi" w:cstheme="majorBidi"/>
+      <w:rFonts w:asciiTheme="majorHAnsi" w:hAnsiTheme="majorHAnsi" w:eastAsiaTheme="majorEastAsia" w:cstheme="majorBidi"/>
       <w:i/>
       <w:iCs/>
       <w:color w:val="272727" w:themeColor="text1" w:themeTint="D8"/>
@@ -6281,13 +6332,13 @@
       <w:szCs w:val="21"/>
     </w:rPr>
   </w:style>
-  <w:style w:type="character" w:default="1" w:styleId="DefaultParagraphFont">
+  <w:style w:type="character" w:styleId="DefaultParagraphFont" w:default="1">
     <w:name w:val="Default Paragraph Font"/>
     <w:uiPriority w:val="1"/>
     <w:semiHidden/>
     <w:unhideWhenUsed/>
   </w:style>
-  <w:style w:type="table" w:default="1" w:styleId="TableNormal">
+  <w:style w:type="table" w:styleId="TableNormal" w:default="1">
     <w:name w:val="Normal Table"/>
     <w:uiPriority w:val="99"/>
     <w:semiHidden/>
@@ -6302,39 +6353,39 @@
       </w:tblCellMar>
     </w:tblPr>
   </w:style>
-  <w:style w:type="numbering" w:default="1" w:styleId="NoList">
+  <w:style w:type="numbering" w:styleId="NoList" w:default="1">
     <w:name w:val="No List"/>
     <w:uiPriority w:val="99"/>
     <w:semiHidden/>
     <w:unhideWhenUsed/>
   </w:style>
-  <w:style w:type="character" w:customStyle="1" w:styleId="Heading1Char">
+  <w:style w:type="character" w:styleId="Heading1Char" w:customStyle="1">
     <w:name w:val="Heading 1 Char"/>
     <w:basedOn w:val="DefaultParagraphFont"/>
     <w:link w:val="Heading1"/>
     <w:uiPriority w:val="9"/>
     <w:rsid w:val="009E47F1"/>
     <w:rPr>
-      <w:rFonts w:asciiTheme="majorHAnsi" w:eastAsiaTheme="majorEastAsia" w:hAnsiTheme="majorHAnsi" w:cstheme="majorBidi"/>
+      <w:rFonts w:asciiTheme="majorHAnsi" w:hAnsiTheme="majorHAnsi" w:eastAsiaTheme="majorEastAsia" w:cstheme="majorBidi"/>
       <w:color w:val="2E74B5" w:themeColor="accent1" w:themeShade="BF"/>
       <w:sz w:val="32"/>
       <w:szCs w:val="32"/>
     </w:rPr>
   </w:style>
-  <w:style w:type="character" w:customStyle="1" w:styleId="Heading2Char">
+  <w:style w:type="character" w:styleId="Heading2Char" w:customStyle="1">
     <w:name w:val="Heading 2 Char"/>
     <w:basedOn w:val="DefaultParagraphFont"/>
     <w:link w:val="Heading2"/>
     <w:uiPriority w:val="9"/>
     <w:rsid w:val="009E47F1"/>
     <w:rPr>
-      <w:rFonts w:asciiTheme="majorHAnsi" w:eastAsiaTheme="majorEastAsia" w:hAnsiTheme="majorHAnsi" w:cstheme="majorBidi"/>
+      <w:rFonts w:asciiTheme="majorHAnsi" w:hAnsiTheme="majorHAnsi" w:eastAsiaTheme="majorEastAsia" w:cstheme="majorBidi"/>
       <w:color w:val="2E74B5" w:themeColor="accent1" w:themeShade="BF"/>
       <w:sz w:val="26"/>
       <w:szCs w:val="26"/>
     </w:rPr>
   </w:style>
-  <w:style w:type="character" w:customStyle="1" w:styleId="Heading3Char">
+  <w:style w:type="character" w:styleId="Heading3Char" w:customStyle="1">
     <w:name w:val="Heading 3 Char"/>
     <w:basedOn w:val="DefaultParagraphFont"/>
     <w:link w:val="Heading3"/>
@@ -6342,13 +6393,13 @@
     <w:semiHidden/>
     <w:rsid w:val="009E47F1"/>
     <w:rPr>
-      <w:rFonts w:asciiTheme="majorHAnsi" w:eastAsiaTheme="majorEastAsia" w:hAnsiTheme="majorHAnsi" w:cstheme="majorBidi"/>
+      <w:rFonts w:asciiTheme="majorHAnsi" w:hAnsiTheme="majorHAnsi" w:eastAsiaTheme="majorEastAsia" w:cstheme="majorBidi"/>
       <w:color w:val="1F4D78" w:themeColor="accent1" w:themeShade="7F"/>
       <w:sz w:val="24"/>
       <w:szCs w:val="24"/>
     </w:rPr>
   </w:style>
-  <w:style w:type="character" w:customStyle="1" w:styleId="Heading4Char">
+  <w:style w:type="character" w:styleId="Heading4Char" w:customStyle="1">
     <w:name w:val="Heading 4 Char"/>
     <w:basedOn w:val="DefaultParagraphFont"/>
     <w:link w:val="Heading4"/>
@@ -6356,13 +6407,13 @@
     <w:semiHidden/>
     <w:rsid w:val="009E47F1"/>
     <w:rPr>
-      <w:rFonts w:asciiTheme="majorHAnsi" w:eastAsiaTheme="majorEastAsia" w:hAnsiTheme="majorHAnsi" w:cstheme="majorBidi"/>
+      <w:rFonts w:asciiTheme="majorHAnsi" w:hAnsiTheme="majorHAnsi" w:eastAsiaTheme="majorEastAsia" w:cstheme="majorBidi"/>
       <w:i/>
       <w:iCs/>
       <w:color w:val="2E74B5" w:themeColor="accent1" w:themeShade="BF"/>
     </w:rPr>
   </w:style>
-  <w:style w:type="character" w:customStyle="1" w:styleId="Heading5Char">
+  <w:style w:type="character" w:styleId="Heading5Char" w:customStyle="1">
     <w:name w:val="Heading 5 Char"/>
     <w:basedOn w:val="DefaultParagraphFont"/>
     <w:link w:val="Heading5"/>
@@ -6370,11 +6421,11 @@
     <w:semiHidden/>
     <w:rsid w:val="009E47F1"/>
     <w:rPr>
-      <w:rFonts w:asciiTheme="majorHAnsi" w:eastAsiaTheme="majorEastAsia" w:hAnsiTheme="majorHAnsi" w:cstheme="majorBidi"/>
+      <w:rFonts w:asciiTheme="majorHAnsi" w:hAnsiTheme="majorHAnsi" w:eastAsiaTheme="majorEastAsia" w:cstheme="majorBidi"/>
       <w:color w:val="2E74B5" w:themeColor="accent1" w:themeShade="BF"/>
     </w:rPr>
   </w:style>
-  <w:style w:type="character" w:customStyle="1" w:styleId="Heading6Char">
+  <w:style w:type="character" w:styleId="Heading6Char" w:customStyle="1">
     <w:name w:val="Heading 6 Char"/>
     <w:basedOn w:val="DefaultParagraphFont"/>
     <w:link w:val="Heading6"/>
@@ -6382,11 +6433,11 @@
     <w:semiHidden/>
     <w:rsid w:val="009E47F1"/>
     <w:rPr>
-      <w:rFonts w:asciiTheme="majorHAnsi" w:eastAsiaTheme="majorEastAsia" w:hAnsiTheme="majorHAnsi" w:cstheme="majorBidi"/>
+      <w:rFonts w:asciiTheme="majorHAnsi" w:hAnsiTheme="majorHAnsi" w:eastAsiaTheme="majorEastAsia" w:cstheme="majorBidi"/>
       <w:color w:val="1F4D78" w:themeColor="accent1" w:themeShade="7F"/>
     </w:rPr>
   </w:style>
-  <w:style w:type="character" w:customStyle="1" w:styleId="Heading7Char">
+  <w:style w:type="character" w:styleId="Heading7Char" w:customStyle="1">
     <w:name w:val="Heading 7 Char"/>
     <w:basedOn w:val="DefaultParagraphFont"/>
     <w:link w:val="Heading7"/>
@@ -6394,13 +6445,13 @@
     <w:semiHidden/>
     <w:rsid w:val="009E47F1"/>
     <w:rPr>
-      <w:rFonts w:asciiTheme="majorHAnsi" w:eastAsiaTheme="majorEastAsia" w:hAnsiTheme="majorHAnsi" w:cstheme="majorBidi"/>
+      <w:rFonts w:asciiTheme="majorHAnsi" w:hAnsiTheme="majorHAnsi" w:eastAsiaTheme="majorEastAsia" w:cstheme="majorBidi"/>
       <w:i/>
       <w:iCs/>
       <w:color w:val="1F4D78" w:themeColor="accent1" w:themeShade="7F"/>
     </w:rPr>
   </w:style>
-  <w:style w:type="character" w:customStyle="1" w:styleId="Heading8Char">
+  <w:style w:type="character" w:styleId="Heading8Char" w:customStyle="1">
     <w:name w:val="Heading 8 Char"/>
     <w:basedOn w:val="DefaultParagraphFont"/>
     <w:link w:val="Heading8"/>
@@ -6408,13 +6459,13 @@
     <w:semiHidden/>
     <w:rsid w:val="009E47F1"/>
     <w:rPr>
-      <w:rFonts w:asciiTheme="majorHAnsi" w:eastAsiaTheme="majorEastAsia" w:hAnsiTheme="majorHAnsi" w:cstheme="majorBidi"/>
+      <w:rFonts w:asciiTheme="majorHAnsi" w:hAnsiTheme="majorHAnsi" w:eastAsiaTheme="majorEastAsia" w:cstheme="majorBidi"/>
       <w:color w:val="272727" w:themeColor="text1" w:themeTint="D8"/>
       <w:sz w:val="21"/>
       <w:szCs w:val="21"/>
     </w:rPr>
   </w:style>
-  <w:style w:type="character" w:customStyle="1" w:styleId="Heading9Char">
+  <w:style w:type="character" w:styleId="Heading9Char" w:customStyle="1">
     <w:name w:val="Heading 9 Char"/>
     <w:basedOn w:val="DefaultParagraphFont"/>
     <w:link w:val="Heading9"/>
@@ -6422,7 +6473,7 @@
     <w:semiHidden/>
     <w:rsid w:val="009E47F1"/>
     <w:rPr>
-      <w:rFonts w:asciiTheme="majorHAnsi" w:eastAsiaTheme="majorEastAsia" w:hAnsiTheme="majorHAnsi" w:cstheme="majorBidi"/>
+      <w:rFonts w:asciiTheme="majorHAnsi" w:hAnsiTheme="majorHAnsi" w:eastAsiaTheme="majorEastAsia" w:cstheme="majorBidi"/>
       <w:i/>
       <w:iCs/>
       <w:color w:val="272727" w:themeColor="text1" w:themeTint="D8"/>
@@ -6445,7 +6496,7 @@
       <w:spacing w:after="0" w:line="240" w:lineRule="auto"/>
     </w:pPr>
   </w:style>
-  <w:style w:type="character" w:customStyle="1" w:styleId="HeaderChar">
+  <w:style w:type="character" w:styleId="HeaderChar" w:customStyle="1">
     <w:name w:val="Header Char"/>
     <w:basedOn w:val="DefaultParagraphFont"/>
     <w:link w:val="Header"/>
@@ -6467,7 +6518,7 @@
       <w:spacing w:after="0" w:line="240" w:lineRule="auto"/>
     </w:pPr>
   </w:style>
-  <w:style w:type="character" w:customStyle="1" w:styleId="FooterChar">
+  <w:style w:type="character" w:styleId="FooterChar" w:customStyle="1">
     <w:name w:val="Footer Char"/>
     <w:basedOn w:val="DefaultParagraphFont"/>
     <w:link w:val="Footer"/>
@@ -6523,7 +6574,7 @@
       <w:szCs w:val="20"/>
     </w:rPr>
   </w:style>
-  <w:style w:type="character" w:customStyle="1" w:styleId="CommentTextChar">
+  <w:style w:type="character" w:styleId="CommentTextChar" w:customStyle="1">
     <w:name w:val="Comment Text Char"/>
     <w:basedOn w:val="DefaultParagraphFont"/>
     <w:link w:val="CommentText"/>
@@ -6562,7 +6613,7 @@
       <w:szCs w:val="18"/>
     </w:rPr>
   </w:style>
-  <w:style w:type="character" w:customStyle="1" w:styleId="BalloonTextChar">
+  <w:style w:type="character" w:styleId="BalloonTextChar" w:customStyle="1">
     <w:name w:val="Balloon Text Char"/>
     <w:basedOn w:val="DefaultParagraphFont"/>
     <w:link w:val="BalloonText"/>
@@ -6589,7 +6640,7 @@
       <w:bCs/>
     </w:rPr>
   </w:style>
-  <w:style w:type="character" w:customStyle="1" w:styleId="CommentSubjectChar">
+  <w:style w:type="character" w:styleId="CommentSubjectChar" w:customStyle="1">
     <w:name w:val="Comment Subject Char"/>
     <w:basedOn w:val="CommentTextChar"/>
     <w:link w:val="CommentSubject"/>
@@ -6615,7 +6666,7 @@
       <w:shd w:val="clear" w:color="auto" w:fill="E1DFDD"/>
     </w:rPr>
   </w:style>
-  <w:style w:type="paragraph" w:customStyle="1" w:styleId="Appendix">
+  <w:style w:type="paragraph" w:styleId="Appendix" w:customStyle="1">
     <w:name w:val="Appendix"/>
     <w:basedOn w:val="Heading1"/>
     <w:qFormat/>

</xml_diff>